<commit_message>
Roller Bearing Condition Monitoring Docu and presentation
</commit_message>
<xml_diff>
--- a/Documentation/Überblick.docx
+++ b/Documentation/Überblick.docx
@@ -426,17 +426,9 @@
                           <w:p>
                             <w:pPr>
                               <w:jc w:val="center"/>
-                              <w:rPr>
-                                <w:sz w:val="16"/>
-                                <w:szCs w:val="16"/>
-                              </w:rPr>
                             </w:pPr>
                             <w:proofErr w:type="spellStart"/>
                             <w:r>
-                              <w:rPr>
-                                <w:sz w:val="16"/>
-                                <w:szCs w:val="16"/>
-                              </w:rPr>
                               <w:t>Accelerometer</w:t>
                             </w:r>
                             <w:proofErr w:type="spellEnd"/>
@@ -469,17 +461,9 @@
                     <w:p>
                       <w:pPr>
                         <w:jc w:val="center"/>
-                        <w:rPr>
-                          <w:sz w:val="16"/>
-                          <w:szCs w:val="16"/>
-                        </w:rPr>
                       </w:pPr>
                       <w:proofErr w:type="spellStart"/>
                       <w:r>
-                        <w:rPr>
-                          <w:sz w:val="16"/>
-                          <w:szCs w:val="16"/>
-                        </w:rPr>
                         <w:t>Accelerometer</w:t>
                       </w:r>
                       <w:proofErr w:type="spellEnd"/>
@@ -1020,7 +1004,7 @@
           <wp:anchor distT="0" distB="0" distL="114300" distR="114300" simplePos="0" relativeHeight="251788288" behindDoc="1" locked="0" layoutInCell="1" allowOverlap="1" wp14:anchorId="6544B8C0" wp14:editId="18708647">
             <wp:simplePos x="0" y="0"/>
             <wp:positionH relativeFrom="page">
-              <wp:posOffset>918845</wp:posOffset>
+              <wp:posOffset>956945</wp:posOffset>
             </wp:positionH>
             <wp:positionV relativeFrom="page">
               <wp:posOffset>3756660</wp:posOffset>
@@ -1079,6 +1063,13 @@
           </wp:anchor>
         </w:drawing>
       </w:r>
+      <w:r>
+        <w:rPr>
+          <w:noProof/>
+          <w:lang w:val="en-US" w:eastAsia="de-DE"/>
+        </w:rPr>
+        <w:t xml:space="preserve"> </w:t>
+      </w:r>
     </w:p>
     <w:p>
       <w:pPr>
@@ -1094,6 +1085,8 @@
         <w:pStyle w:val="Listenabsatz"/>
         <w:ind w:left="360"/>
         <w:rPr>
+          <w:sz w:val="16"/>
+          <w:szCs w:val="16"/>
           <w:lang w:val="en-US"/>
         </w:rPr>
       </w:pPr>
@@ -1105,7 +1098,7 @@
         <mc:AlternateContent>
           <mc:Choice Requires="wps">
             <w:drawing>
-              <wp:anchor distT="0" distB="0" distL="114300" distR="114300" simplePos="0" relativeHeight="251662336" behindDoc="0" locked="0" layoutInCell="1" allowOverlap="1" wp14:anchorId="2CE0926E" wp14:editId="3E5E5769">
+              <wp:anchor distT="0" distB="0" distL="114300" distR="114300" simplePos="0" relativeHeight="251662336" behindDoc="0" locked="0" layoutInCell="1" allowOverlap="1" wp14:anchorId="0690DB3C" wp14:editId="7E373BC6">
                 <wp:simplePos x="0" y="0"/>
                 <wp:positionH relativeFrom="column">
                   <wp:posOffset>4735195</wp:posOffset>
@@ -1172,7 +1165,7 @@
         <mc:AlternateContent>
           <mc:Choice Requires="wps">
             <w:drawing>
-              <wp:anchor distT="0" distB="0" distL="114300" distR="114300" simplePos="0" relativeHeight="251664384" behindDoc="0" locked="0" layoutInCell="1" allowOverlap="1" wp14:anchorId="444C1BA1" wp14:editId="36CCCA14">
+              <wp:anchor distT="0" distB="0" distL="114300" distR="114300" simplePos="0" relativeHeight="251664384" behindDoc="0" locked="0" layoutInCell="1" allowOverlap="1" wp14:anchorId="27FD16DD" wp14:editId="3362E08C">
                 <wp:simplePos x="0" y="0"/>
                 <wp:positionH relativeFrom="column">
                   <wp:posOffset>3312795</wp:posOffset>
@@ -1239,7 +1232,7 @@
         <mc:AlternateContent>
           <mc:Choice Requires="wps">
             <w:drawing>
-              <wp:anchor distT="0" distB="0" distL="114300" distR="114300" simplePos="0" relativeHeight="251666432" behindDoc="0" locked="0" layoutInCell="1" allowOverlap="1" wp14:anchorId="69712BE4" wp14:editId="35ADC6BC">
+              <wp:anchor distT="0" distB="0" distL="114300" distR="114300" simplePos="0" relativeHeight="251666432" behindDoc="0" locked="0" layoutInCell="1" allowOverlap="1" wp14:anchorId="734D208A" wp14:editId="70E64B7C">
                 <wp:simplePos x="0" y="0"/>
                 <wp:positionH relativeFrom="column">
                   <wp:posOffset>1862455</wp:posOffset>
@@ -1306,7 +1299,7 @@
         <mc:AlternateContent>
           <mc:Choice Requires="wps">
             <w:drawing>
-              <wp:anchor distT="0" distB="0" distL="114300" distR="114300" simplePos="0" relativeHeight="251668480" behindDoc="0" locked="0" layoutInCell="1" allowOverlap="1" wp14:anchorId="66ADEC44" wp14:editId="394DE1F7">
+              <wp:anchor distT="0" distB="0" distL="114300" distR="114300" simplePos="0" relativeHeight="251668480" behindDoc="0" locked="0" layoutInCell="1" allowOverlap="1" wp14:anchorId="4DEACFE7" wp14:editId="4436B47F">
                 <wp:simplePos x="0" y="0"/>
                 <wp:positionH relativeFrom="column">
                   <wp:posOffset>417830</wp:posOffset>
@@ -1369,13 +1362,57 @@
         <w:rPr>
           <w:lang w:val="en-US"/>
         </w:rPr>
+        <w:t xml:space="preserve">  </w:t>
+      </w:r>
+      <w:proofErr w:type="gramStart"/>
+      <w:r>
+        <w:rPr>
+          <w:lang w:val="en-US"/>
+        </w:rPr>
+        <w:t xml:space="preserve">Normal </w:t>
+      </w:r>
+      <w:r>
+        <w:rPr>
+          <w:lang w:val="en-US"/>
+        </w:rPr>
+        <w:t xml:space="preserve"> signal</w:t>
+      </w:r>
+      <w:proofErr w:type="gramEnd"/>
+      <w:r>
+        <w:rPr>
+          <w:lang w:val="en-US"/>
+        </w:rPr>
+        <w:t xml:space="preserve">  </w:t>
+      </w:r>
+      <w:r>
+        <w:rPr>
+          <w:lang w:val="en-US"/>
+        </w:rPr>
+        <w:t xml:space="preserve">         </w:t>
+      </w:r>
+      <w:r>
+        <w:rPr>
+          <w:lang w:val="en-US"/>
+        </w:rPr>
+        <w:t xml:space="preserve">  </w:t>
+      </w:r>
+      <w:r>
+        <w:rPr>
+          <w:lang w:val="en-US"/>
+        </w:rPr>
         <w:t xml:space="preserve"> </w:t>
       </w:r>
       <w:r>
         <w:rPr>
           <w:lang w:val="en-US"/>
         </w:rPr>
-        <w:t xml:space="preserve"> </w:t>
+        <w:t xml:space="preserve">    </w:t>
+      </w:r>
+      <w:r>
+        <w:rPr>
+          <w:lang w:val="en-US"/>
+        </w:rPr>
+        <w:t>Ball fault signal</w:t>
       </w:r>
       <w:r>
         <w:rPr>
@@ -1383,7 +1420,7 @@
           <w:szCs w:val="16"/>
           <w:lang w:val="en-US"/>
         </w:rPr>
-        <w:t>Normal</w:t>
+        <w:t xml:space="preserve">                          </w:t>
       </w:r>
       <w:r>
         <w:rPr>
@@ -1391,19 +1428,13 @@
           <w:szCs w:val="16"/>
           <w:lang w:val="en-US"/>
         </w:rPr>
-        <w:t xml:space="preserve"> time signal</w:t>
-      </w:r>
-      <w:r>
-        <w:rPr>
-          <w:lang w:val="en-US"/>
-        </w:rPr>
-        <w:t xml:space="preserve">                   </w:t>
-      </w:r>
-      <w:r>
-        <w:rPr>
-          <w:lang w:val="en-US"/>
-        </w:rPr>
-        <w:t xml:space="preserve">    </w:t>
+        <w:t xml:space="preserve"> </w:t>
+      </w:r>
+      <w:r>
+        <w:rPr>
+          <w:lang w:val="en-US"/>
+        </w:rPr>
+        <w:t xml:space="preserve">IR- fault signal               </w:t>
       </w:r>
       <w:r>
         <w:rPr>
@@ -1411,7 +1442,7 @@
           <w:szCs w:val="16"/>
           <w:lang w:val="en-US"/>
         </w:rPr>
-        <w:t xml:space="preserve">Ball fault signal       </w:t>
+        <w:t xml:space="preserve">  </w:t>
       </w:r>
       <w:r>
         <w:rPr>
@@ -1419,7 +1450,31 @@
           <w:szCs w:val="16"/>
           <w:lang w:val="en-US"/>
         </w:rPr>
-        <w:t xml:space="preserve">      </w:t>
+        <w:t xml:space="preserve">   </w:t>
+      </w:r>
+      <w:r>
+        <w:rPr>
+          <w:lang w:val="en-US"/>
+        </w:rPr>
+        <w:t>O</w:t>
+      </w:r>
+      <w:r>
+        <w:rPr>
+          <w:lang w:val="en-US"/>
+        </w:rPr>
+        <w:t>R-</w:t>
+      </w:r>
+      <w:r>
+        <w:rPr>
+          <w:lang w:val="en-US"/>
+        </w:rPr>
+        <w:t>f</w:t>
+      </w:r>
+      <w:r>
+        <w:rPr>
+          <w:lang w:val="en-US"/>
+        </w:rPr>
+        <w:t>ault signal</w:t>
       </w:r>
       <w:r>
         <w:rPr>
@@ -1427,7 +1482,7 @@
           <w:szCs w:val="16"/>
           <w:lang w:val="en-US"/>
         </w:rPr>
-        <w:t xml:space="preserve">         Inner raceway fault signal             Outer raceway fault signal           </w:t>
+        <w:t xml:space="preserve">           </w:t>
       </w:r>
     </w:p>
     <w:p>
@@ -1494,7 +1549,7 @@
                   <wp:posOffset>19050</wp:posOffset>
                 </wp:positionH>
                 <wp:positionV relativeFrom="paragraph">
-                  <wp:posOffset>154940</wp:posOffset>
+                  <wp:posOffset>129540</wp:posOffset>
                 </wp:positionV>
                 <wp:extent cx="5688330" cy="1233805"/>
                 <wp:effectExtent l="0" t="0" r="26670" b="23495"/>
@@ -1558,7 +1613,7 @@
           </mc:Choice>
           <mc:Fallback>
             <w:pict>
-              <v:rect id="Rechteck 21" o:spid="_x0000_s1029" style="position:absolute;left:0;text-align:left;margin-left:1.5pt;margin-top:12.2pt;width:447.9pt;height:97.15pt;flip:y;z-index:251772927;visibility:visible;mso-wrap-style:square;mso-width-percent:0;mso-height-percent:0;mso-wrap-distance-left:9pt;mso-wrap-distance-top:0;mso-wrap-distance-right:9pt;mso-wrap-distance-bottom:0;mso-position-horizontal:absolute;mso-position-horizontal-relative:text;mso-position-vertical:absolute;mso-position-vertical-relative:text;mso-width-percent:0;mso-height-percent:0;mso-width-relative:margin;mso-height-relative:margin;v-text-anchor:middle" o:gfxdata="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" filled="f" strokecolor="black [3200]" strokeweight="2pt">
+              <v:rect id="Rechteck 21" o:spid="_x0000_s1029" style="position:absolute;left:0;text-align:left;margin-left:1.5pt;margin-top:10.2pt;width:447.9pt;height:97.15pt;flip:y;z-index:251772927;visibility:visible;mso-wrap-style:square;mso-width-percent:0;mso-height-percent:0;mso-wrap-distance-left:9pt;mso-wrap-distance-top:0;mso-wrap-distance-right:9pt;mso-wrap-distance-bottom:0;mso-position-horizontal:absolute;mso-position-horizontal-relative:text;mso-position-vertical:absolute;mso-position-vertical-relative:text;mso-width-percent:0;mso-height-percent:0;mso-width-relative:margin;mso-height-relative:margin;v-text-anchor:middle" o:gfxdata="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" filled="f" strokecolor="black [3200]" strokeweight="2pt">
                 <v:textbox>
                   <w:txbxContent>
                     <w:p>
@@ -1666,7 +1721,16 @@
                                 <w:szCs w:val="24"/>
                                 <w:lang w:val="en-US"/>
                               </w:rPr>
-                              <w:t>: Partition time signals into segments of equal length</w:t>
+                              <w:t xml:space="preserve">: </w:t>
+                            </w:r>
+                            <w:r>
+                              <w:rPr>
+                                <w:b/>
+                                <w:sz w:val="24"/>
+                                <w:szCs w:val="24"/>
+                                <w:lang w:val="en-US"/>
+                              </w:rPr>
+                              <w:t>Time signal splitting</w:t>
                             </w:r>
                           </w:p>
                           <w:p>
@@ -1736,6 +1800,10 @@
           </mc:Choice>
           <mc:Fallback>
             <w:pict>
+              <v:shapetype id="_x0000_t202" coordsize="21600,21600" o:spt="202" path="m,l,21600r21600,l21600,xe">
+                <v:stroke joinstyle="miter"/>
+                <v:path gradientshapeok="t" o:connecttype="rect"/>
+              </v:shapetype>
               <v:shape id="Textfeld 43" o:spid="_x0000_s1030" type="#_x0000_t202" style="position:absolute;left:0;text-align:left;margin-left:19.65pt;margin-top:4.9pt;width:408.2pt;height:26.25pt;z-index:251784192;visibility:visible;mso-wrap-style:square;mso-width-percent:0;mso-height-percent:0;mso-wrap-distance-left:9pt;mso-wrap-distance-top:0;mso-wrap-distance-right:9pt;mso-wrap-distance-bottom:0;mso-position-horizontal:absolute;mso-position-horizontal-relative:text;mso-position-vertical:absolute;mso-position-vertical-relative:text;mso-width-percent:0;mso-height-percent:0;mso-width-relative:margin;mso-height-relative:margin;v-text-anchor:top" o:gfxdata="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" fillcolor="white [3201]" stroked="f" strokeweight=".5pt">
                 <v:textbox>
                   <w:txbxContent>
@@ -1765,8 +1833,28 @@
                           <w:szCs w:val="24"/>
                           <w:lang w:val="en-US"/>
                         </w:rPr>
-                        <w:t>: Partition time signals into segments of equal length</w:t>
+                        <w:t xml:space="preserve">: </w:t>
                       </w:r>
+                      <w:r>
+                        <w:rPr>
+                          <w:b/>
+                          <w:sz w:val="24"/>
+                          <w:szCs w:val="24"/>
+                          <w:lang w:val="en-US"/>
+                        </w:rPr>
+                        <w:t xml:space="preserve">Time signal </w:t>
+                      </w:r>
+                      <w:r>
+                        <w:rPr>
+                          <w:b/>
+                          <w:sz w:val="24"/>
+                          <w:szCs w:val="24"/>
+                          <w:lang w:val="en-US"/>
+                        </w:rPr>
+                        <w:t>splitting</w:t>
+                      </w:r>
+                      <w:bookmarkStart w:id="1" w:name="_GoBack"/>
+                      <w:bookmarkEnd w:id="1"/>
                     </w:p>
                     <w:p>
                       <w:pPr>
@@ -2722,15 +2810,6 @@
           <w:lang w:val="en-US"/>
         </w:rPr>
       </w:pPr>
-    </w:p>
-    <w:p>
-      <w:pPr>
-        <w:pStyle w:val="Listenabsatz"/>
-        <w:ind w:left="360"/>
-        <w:rPr>
-          <w:lang w:val="en-US"/>
-        </w:rPr>
-      </w:pPr>
       <w:r>
         <w:rPr>
           <w:noProof/>
@@ -2739,13 +2818,13 @@
         <mc:AlternateContent>
           <mc:Choice Requires="wps">
             <w:drawing>
-              <wp:anchor distT="0" distB="0" distL="114300" distR="114300" simplePos="0" relativeHeight="251712512" behindDoc="0" locked="0" layoutInCell="1" allowOverlap="1" wp14:anchorId="458CDDC7" wp14:editId="4824E8D8">
+              <wp:anchor distT="0" distB="0" distL="114300" distR="114300" simplePos="0" relativeHeight="251712512" behindDoc="0" locked="0" layoutInCell="1" allowOverlap="1" wp14:anchorId="1E56A7C1" wp14:editId="7D6E5766">
                 <wp:simplePos x="0" y="0"/>
                 <wp:positionH relativeFrom="column">
                   <wp:posOffset>4719320</wp:posOffset>
                 </wp:positionH>
                 <wp:positionV relativeFrom="paragraph">
-                  <wp:posOffset>16510</wp:posOffset>
+                  <wp:posOffset>187325</wp:posOffset>
                 </wp:positionV>
                 <wp:extent cx="509270" cy="664845"/>
                 <wp:effectExtent l="19050" t="0" r="24130" b="40005"/>
@@ -2796,7 +2875,23 @@
           </mc:Choice>
           <mc:Fallback>
             <w:pict>
-              <v:shape id="Pfeil nach unten 61" o:spid="_x0000_s1026" type="#_x0000_t67" style="position:absolute;margin-left:371.6pt;margin-top:1.3pt;width:40.1pt;height:52.35pt;z-index:251712512;visibility:visible;mso-wrap-style:square;mso-height-percent:0;mso-wrap-distance-left:9pt;mso-wrap-distance-top:0;mso-wrap-distance-right:9pt;mso-wrap-distance-bottom:0;mso-position-horizontal:absolute;mso-position-horizontal-relative:text;mso-position-vertical:absolute;mso-position-vertical-relative:text;mso-height-percent:0;mso-height-relative:margin;v-text-anchor:middle" o:gfxdata="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" adj="13327" fillcolor="white [3201]" strokecolor="black [3200]" strokeweight="2pt"/>
+              <v:shapetype id="_x0000_t67" coordsize="21600,21600" o:spt="67" adj="16200,5400" path="m0@0l@1@0@1,0@2,0@2@0,21600@0,10800,21600xe">
+                <v:stroke joinstyle="miter"/>
+                <v:formulas>
+                  <v:f eqn="val #0"/>
+                  <v:f eqn="val #1"/>
+                  <v:f eqn="sum height 0 #1"/>
+                  <v:f eqn="sum 10800 0 #1"/>
+                  <v:f eqn="sum width 0 #0"/>
+                  <v:f eqn="prod @4 @3 10800"/>
+                  <v:f eqn="sum width 0 @5"/>
+                </v:formulas>
+                <v:path o:connecttype="custom" o:connectlocs="10800,0;0,@0;10800,21600;21600,@0" o:connectangles="270,180,90,0" textboxrect="@1,0,@2,@6"/>
+                <v:handles>
+                  <v:h position="#1,#0" xrange="0,10800" yrange="0,21600"/>
+                </v:handles>
+              </v:shapetype>
+              <v:shape id="Pfeil nach unten 61" o:spid="_x0000_s1026" type="#_x0000_t67" style="position:absolute;margin-left:371.6pt;margin-top:14.75pt;width:40.1pt;height:52.35pt;z-index:251712512;visibility:visible;mso-wrap-style:square;mso-height-percent:0;mso-wrap-distance-left:9pt;mso-wrap-distance-top:0;mso-wrap-distance-right:9pt;mso-wrap-distance-bottom:0;mso-position-horizontal:absolute;mso-position-horizontal-relative:text;mso-position-vertical:absolute;mso-position-vertical-relative:text;mso-height-percent:0;mso-height-relative:margin;v-text-anchor:middle" o:gfxdata="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" adj="13327" fillcolor="white [3201]" strokecolor="black [3200]" strokeweight="2pt"/>
             </w:pict>
           </mc:Fallback>
         </mc:AlternateContent>
@@ -2809,13 +2904,89 @@
         <mc:AlternateContent>
           <mc:Choice Requires="wps">
             <w:drawing>
-              <wp:anchor distT="0" distB="0" distL="114300" distR="114300" simplePos="0" relativeHeight="251710464" behindDoc="0" locked="0" layoutInCell="1" allowOverlap="1" wp14:anchorId="4B05803C" wp14:editId="2D154880">
+              <wp:anchor distT="0" distB="0" distL="114300" distR="114300" simplePos="0" relativeHeight="251708416" behindDoc="0" locked="0" layoutInCell="1" allowOverlap="1" wp14:anchorId="5BBF7367" wp14:editId="5ABB2BD4">
+                <wp:simplePos x="0" y="0"/>
+                <wp:positionH relativeFrom="column">
+                  <wp:posOffset>1861185</wp:posOffset>
+                </wp:positionH>
+                <wp:positionV relativeFrom="paragraph">
+                  <wp:posOffset>192405</wp:posOffset>
+                </wp:positionV>
+                <wp:extent cx="509270" cy="676910"/>
+                <wp:effectExtent l="19050" t="0" r="24130" b="46990"/>
+                <wp:wrapNone/>
+                <wp:docPr id="59" name="Pfeil nach unten 59"/>
+                <wp:cNvGraphicFramePr/>
+                <a:graphic xmlns:a="http://schemas.openxmlformats.org/drawingml/2006/main">
+                  <a:graphicData uri="http://schemas.microsoft.com/office/word/2010/wordprocessingShape">
+                    <wps:wsp>
+                      <wps:cNvSpPr/>
+                      <wps:spPr>
+                        <a:xfrm>
+                          <a:off x="0" y="0"/>
+                          <a:ext cx="509270" cy="676910"/>
+                        </a:xfrm>
+                        <a:prstGeom prst="downArrow">
+                          <a:avLst/>
+                        </a:prstGeom>
+                      </wps:spPr>
+                      <wps:style>
+                        <a:lnRef idx="2">
+                          <a:schemeClr val="dk1"/>
+                        </a:lnRef>
+                        <a:fillRef idx="1">
+                          <a:schemeClr val="lt1"/>
+                        </a:fillRef>
+                        <a:effectRef idx="0">
+                          <a:schemeClr val="dk1"/>
+                        </a:effectRef>
+                        <a:fontRef idx="minor">
+                          <a:schemeClr val="dk1"/>
+                        </a:fontRef>
+                      </wps:style>
+                      <wps:bodyPr rot="0" spcFirstLastPara="0" vertOverflow="overflow" horzOverflow="overflow" vert="horz" wrap="square" lIns="91440" tIns="45720" rIns="91440" bIns="45720" numCol="1" spcCol="0" rtlCol="0" fromWordArt="0" anchor="ctr" anchorCtr="0" forceAA="0" compatLnSpc="1">
+                        <a:prstTxWarp prst="textNoShape">
+                          <a:avLst/>
+                        </a:prstTxWarp>
+                        <a:noAutofit/>
+                      </wps:bodyPr>
+                    </wps:wsp>
+                  </a:graphicData>
+                </a:graphic>
+              </wp:anchor>
+            </w:drawing>
+          </mc:Choice>
+          <mc:Fallback>
+            <w:pict>
+              <v:shape id="Pfeil nach unten 59" o:spid="_x0000_s1026" type="#_x0000_t67" style="position:absolute;margin-left:146.55pt;margin-top:15.15pt;width:40.1pt;height:53.3pt;z-index:251708416;visibility:visible;mso-wrap-style:square;mso-wrap-distance-left:9pt;mso-wrap-distance-top:0;mso-wrap-distance-right:9pt;mso-wrap-distance-bottom:0;mso-position-horizontal:absolute;mso-position-horizontal-relative:text;mso-position-vertical:absolute;mso-position-vertical-relative:text;v-text-anchor:middle" o:gfxdata="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" adj="13475" fillcolor="white [3201]" strokecolor="black [3200]" strokeweight="2pt"/>
+            </w:pict>
+          </mc:Fallback>
+        </mc:AlternateContent>
+      </w:r>
+    </w:p>
+    <w:p>
+      <w:pPr>
+        <w:pStyle w:val="Listenabsatz"/>
+        <w:ind w:left="360"/>
+        <w:rPr>
+          <w:lang w:val="en-US"/>
+        </w:rPr>
+      </w:pPr>
+      <w:r>
+        <w:rPr>
+          <w:noProof/>
+          <w:lang w:eastAsia="de-DE"/>
+        </w:rPr>
+        <mc:AlternateContent>
+          <mc:Choice Requires="wps">
+            <w:drawing>
+              <wp:anchor distT="0" distB="0" distL="114300" distR="114300" simplePos="0" relativeHeight="251710464" behindDoc="0" locked="0" layoutInCell="1" allowOverlap="1" wp14:anchorId="598D560E" wp14:editId="1E2B4276">
                 <wp:simplePos x="0" y="0"/>
                 <wp:positionH relativeFrom="column">
                   <wp:posOffset>3319145</wp:posOffset>
                 </wp:positionH>
                 <wp:positionV relativeFrom="paragraph">
-                  <wp:posOffset>16510</wp:posOffset>
+                  <wp:posOffset>-2540</wp:posOffset>
                 </wp:positionV>
                 <wp:extent cx="509270" cy="664845"/>
                 <wp:effectExtent l="19050" t="0" r="24130" b="40005"/>
@@ -2866,7 +3037,7 @@
           </mc:Choice>
           <mc:Fallback>
             <w:pict>
-              <v:shape id="Pfeil nach unten 60" o:spid="_x0000_s1026" type="#_x0000_t67" style="position:absolute;margin-left:261.35pt;margin-top:1.3pt;width:40.1pt;height:52.35pt;z-index:251710464;visibility:visible;mso-wrap-style:square;mso-height-percent:0;mso-wrap-distance-left:9pt;mso-wrap-distance-top:0;mso-wrap-distance-right:9pt;mso-wrap-distance-bottom:0;mso-position-horizontal:absolute;mso-position-horizontal-relative:text;mso-position-vertical:absolute;mso-position-vertical-relative:text;mso-height-percent:0;mso-height-relative:margin;v-text-anchor:middle" o:gfxdata="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" adj="13327" fillcolor="white [3201]" strokecolor="black [3200]" strokeweight="2pt"/>
+              <v:shape id="Pfeil nach unten 60" o:spid="_x0000_s1026" type="#_x0000_t67" style="position:absolute;margin-left:261.35pt;margin-top:-.2pt;width:40.1pt;height:52.35pt;z-index:251710464;visibility:visible;mso-wrap-style:square;mso-height-percent:0;mso-wrap-distance-left:9pt;mso-wrap-distance-top:0;mso-wrap-distance-right:9pt;mso-wrap-distance-bottom:0;mso-position-horizontal:absolute;mso-position-horizontal-relative:text;mso-position-vertical:absolute;mso-position-vertical-relative:text;mso-height-percent:0;mso-height-relative:margin;v-text-anchor:middle" o:gfxdata="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" adj="13327" fillcolor="white [3201]" strokecolor="black [3200]" strokeweight="2pt"/>
             </w:pict>
           </mc:Fallback>
         </mc:AlternateContent>
@@ -2879,80 +3050,13 @@
         <mc:AlternateContent>
           <mc:Choice Requires="wps">
             <w:drawing>
-              <wp:anchor distT="0" distB="0" distL="114300" distR="114300" simplePos="0" relativeHeight="251708416" behindDoc="0" locked="0" layoutInCell="1" allowOverlap="1" wp14:anchorId="248B3403" wp14:editId="0B5724F2">
-                <wp:simplePos x="0" y="0"/>
-                <wp:positionH relativeFrom="column">
-                  <wp:posOffset>1861185</wp:posOffset>
-                </wp:positionH>
-                <wp:positionV relativeFrom="paragraph">
-                  <wp:posOffset>9107</wp:posOffset>
-                </wp:positionV>
-                <wp:extent cx="509270" cy="676910"/>
-                <wp:effectExtent l="19050" t="0" r="24130" b="46990"/>
-                <wp:wrapNone/>
-                <wp:docPr id="59" name="Pfeil nach unten 59"/>
-                <wp:cNvGraphicFramePr/>
-                <a:graphic xmlns:a="http://schemas.openxmlformats.org/drawingml/2006/main">
-                  <a:graphicData uri="http://schemas.microsoft.com/office/word/2010/wordprocessingShape">
-                    <wps:wsp>
-                      <wps:cNvSpPr/>
-                      <wps:spPr>
-                        <a:xfrm>
-                          <a:off x="0" y="0"/>
-                          <a:ext cx="509270" cy="676910"/>
-                        </a:xfrm>
-                        <a:prstGeom prst="downArrow">
-                          <a:avLst/>
-                        </a:prstGeom>
-                      </wps:spPr>
-                      <wps:style>
-                        <a:lnRef idx="2">
-                          <a:schemeClr val="dk1"/>
-                        </a:lnRef>
-                        <a:fillRef idx="1">
-                          <a:schemeClr val="lt1"/>
-                        </a:fillRef>
-                        <a:effectRef idx="0">
-                          <a:schemeClr val="dk1"/>
-                        </a:effectRef>
-                        <a:fontRef idx="minor">
-                          <a:schemeClr val="dk1"/>
-                        </a:fontRef>
-                      </wps:style>
-                      <wps:bodyPr rot="0" spcFirstLastPara="0" vertOverflow="overflow" horzOverflow="overflow" vert="horz" wrap="square" lIns="91440" tIns="45720" rIns="91440" bIns="45720" numCol="1" spcCol="0" rtlCol="0" fromWordArt="0" anchor="ctr" anchorCtr="0" forceAA="0" compatLnSpc="1">
-                        <a:prstTxWarp prst="textNoShape">
-                          <a:avLst/>
-                        </a:prstTxWarp>
-                        <a:noAutofit/>
-                      </wps:bodyPr>
-                    </wps:wsp>
-                  </a:graphicData>
-                </a:graphic>
-              </wp:anchor>
-            </w:drawing>
-          </mc:Choice>
-          <mc:Fallback>
-            <w:pict>
-              <v:shape id="Pfeil nach unten 59" o:spid="_x0000_s1026" type="#_x0000_t67" style="position:absolute;margin-left:146.55pt;margin-top:.7pt;width:40.1pt;height:53.3pt;z-index:251708416;visibility:visible;mso-wrap-style:square;mso-wrap-distance-left:9pt;mso-wrap-distance-top:0;mso-wrap-distance-right:9pt;mso-wrap-distance-bottom:0;mso-position-horizontal:absolute;mso-position-horizontal-relative:text;mso-position-vertical:absolute;mso-position-vertical-relative:text;v-text-anchor:middle" o:gfxdata="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" adj="13475" fillcolor="white [3201]" strokecolor="black [3200]" strokeweight="2pt"/>
-            </w:pict>
-          </mc:Fallback>
-        </mc:AlternateContent>
-      </w:r>
-      <w:r>
-        <w:rPr>
-          <w:noProof/>
-          <w:lang w:eastAsia="de-DE"/>
-        </w:rPr>
-        <mc:AlternateContent>
-          <mc:Choice Requires="wps">
-            <w:drawing>
-              <wp:anchor distT="0" distB="0" distL="114300" distR="114300" simplePos="0" relativeHeight="251706368" behindDoc="0" locked="0" layoutInCell="1" allowOverlap="1" wp14:anchorId="293100D4" wp14:editId="57F97F3C">
+              <wp:anchor distT="0" distB="0" distL="114300" distR="114300" simplePos="0" relativeHeight="251706368" behindDoc="0" locked="0" layoutInCell="1" allowOverlap="1" wp14:anchorId="7CA16781" wp14:editId="570CBA5F">
                 <wp:simplePos x="0" y="0"/>
                 <wp:positionH relativeFrom="column">
                   <wp:posOffset>421640</wp:posOffset>
                 </wp:positionH>
                 <wp:positionV relativeFrom="paragraph">
-                  <wp:posOffset>16510</wp:posOffset>
+                  <wp:posOffset>-2540</wp:posOffset>
                 </wp:positionV>
                 <wp:extent cx="509270" cy="676910"/>
                 <wp:effectExtent l="19050" t="0" r="24130" b="46990"/>
@@ -3000,7 +3104,7 @@
           </mc:Choice>
           <mc:Fallback>
             <w:pict>
-              <v:shape id="Pfeil nach unten 58" o:spid="_x0000_s1026" type="#_x0000_t67" style="position:absolute;margin-left:33.2pt;margin-top:1.3pt;width:40.1pt;height:53.3pt;z-index:251706368;visibility:visible;mso-wrap-style:square;mso-wrap-distance-left:9pt;mso-wrap-distance-top:0;mso-wrap-distance-right:9pt;mso-wrap-distance-bottom:0;mso-position-horizontal:absolute;mso-position-horizontal-relative:text;mso-position-vertical:absolute;mso-position-vertical-relative:text;v-text-anchor:middle" o:gfxdata="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" adj="13475" fillcolor="white [3201]" strokecolor="black [3200]" strokeweight="2pt"/>
+              <v:shape id="Pfeil nach unten 58" o:spid="_x0000_s1026" type="#_x0000_t67" style="position:absolute;margin-left:33.2pt;margin-top:-.2pt;width:40.1pt;height:53.3pt;z-index:251706368;visibility:visible;mso-wrap-style:square;mso-wrap-distance-left:9pt;mso-wrap-distance-top:0;mso-wrap-distance-right:9pt;mso-wrap-distance-bottom:0;mso-position-horizontal:absolute;mso-position-horizontal-relative:text;mso-position-vertical:absolute;mso-position-vertical-relative:text;v-text-anchor:middle" o:gfxdata="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" adj="13475" fillcolor="white [3201]" strokecolor="black [3200]" strokeweight="2pt"/>
             </w:pict>
           </mc:Fallback>
         </mc:AlternateContent>
@@ -3217,7 +3321,15 @@
                                 <w:sz w:val="24"/>
                                 <w:szCs w:val="24"/>
                               </w:rPr>
-                              <w:t>Extraction</w:t>
+                              <w:t>Extrac</w:t>
+                            </w:r>
+                            <w:r>
+                              <w:rPr>
+                                <w:b/>
+                                <w:sz w:val="24"/>
+                                <w:szCs w:val="24"/>
+                              </w:rPr>
+                              <w:t>tion</w:t>
                             </w:r>
                             <w:proofErr w:type="spellEnd"/>
                           </w:p>
@@ -3240,6 +3352,10 @@
           </mc:Choice>
           <mc:Fallback>
             <w:pict>
+              <v:shapetype id="_x0000_t202" coordsize="21600,21600" o:spt="202" path="m,l,21600r21600,l21600,xe">
+                <v:stroke joinstyle="miter"/>
+                <v:path gradientshapeok="t" o:connecttype="rect"/>
+              </v:shapetype>
               <v:shape id="Textfeld 44" o:spid="_x0000_s1032" type="#_x0000_t202" style="position:absolute;left:0;text-align:left;margin-left:144.1pt;margin-top:13.7pt;width:156.05pt;height:22pt;z-index:251785216;visibility:visible;mso-wrap-style:square;mso-height-percent:0;mso-wrap-distance-left:9pt;mso-wrap-distance-top:0;mso-wrap-distance-right:9pt;mso-wrap-distance-bottom:0;mso-position-horizontal:absolute;mso-position-horizontal-relative:text;mso-position-vertical:absolute;mso-position-vertical-relative:text;mso-height-percent:0;mso-height-relative:margin;v-text-anchor:top" o:gfxdata="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" fillcolor="white [3201]" stroked="f" strokeweight=".5pt">
                 <v:textbox>
                   <w:txbxContent>
@@ -3267,7 +3383,15 @@
                           <w:sz w:val="24"/>
                           <w:szCs w:val="24"/>
                         </w:rPr>
-                        <w:t>Extraction</w:t>
+                        <w:t>Extrac</w:t>
+                      </w:r>
+                      <w:r>
+                        <w:rPr>
+                          <w:b/>
+                          <w:sz w:val="24"/>
+                          <w:szCs w:val="24"/>
+                        </w:rPr>
+                        <w:t>tion</w:t>
                       </w:r>
                       <w:proofErr w:type="spellEnd"/>
                     </w:p>
@@ -3304,18 +3428,18 @@
         <mc:AlternateContent>
           <mc:Choice Requires="wps">
             <w:drawing>
-              <wp:anchor distT="0" distB="0" distL="114300" distR="114300" simplePos="0" relativeHeight="251778048" behindDoc="0" locked="0" layoutInCell="1" allowOverlap="1" wp14:anchorId="5B648F3B" wp14:editId="3BD7BA74">
+              <wp:anchor distT="0" distB="0" distL="114300" distR="114300" simplePos="0" relativeHeight="251780096" behindDoc="0" locked="0" layoutInCell="1" allowOverlap="1" wp14:anchorId="102D8612" wp14:editId="3D7D2732">
                 <wp:simplePos x="0" y="0"/>
                 <wp:positionH relativeFrom="column">
-                  <wp:posOffset>2170117</wp:posOffset>
+                  <wp:posOffset>3933190</wp:posOffset>
                 </wp:positionH>
                 <wp:positionV relativeFrom="paragraph">
-                  <wp:posOffset>160655</wp:posOffset>
+                  <wp:posOffset>157480</wp:posOffset>
                 </wp:positionV>
                 <wp:extent cx="1487170" cy="360680"/>
                 <wp:effectExtent l="0" t="0" r="17780" b="20320"/>
                 <wp:wrapNone/>
-                <wp:docPr id="13" name="Rechteck 13"/>
+                <wp:docPr id="15" name="Rechteck 15"/>
                 <wp:cNvGraphicFramePr/>
                 <a:graphic xmlns:a="http://schemas.openxmlformats.org/drawingml/2006/main">
                   <a:graphicData uri="http://schemas.microsoft.com/office/word/2010/wordprocessingShape">
@@ -3349,33 +3473,115 @@
                           <w:p>
                             <w:pPr>
                               <w:jc w:val="center"/>
+                            </w:pPr>
+                            <w:proofErr w:type="spellStart"/>
+                            <w:r>
+                              <w:t>Curtosis</w:t>
+                            </w:r>
+                            <w:proofErr w:type="spellEnd"/>
+                          </w:p>
+                        </w:txbxContent>
+                      </wps:txbx>
+                      <wps:bodyPr rot="0" spcFirstLastPara="0" vertOverflow="overflow" horzOverflow="overflow" vert="horz" wrap="square" lIns="91440" tIns="45720" rIns="91440" bIns="45720" numCol="1" spcCol="0" rtlCol="0" fromWordArt="0" anchor="ctr" anchorCtr="0" forceAA="0" compatLnSpc="1">
+                        <a:prstTxWarp prst="textNoShape">
+                          <a:avLst/>
+                        </a:prstTxWarp>
+                        <a:noAutofit/>
+                      </wps:bodyPr>
+                    </wps:wsp>
+                  </a:graphicData>
+                </a:graphic>
+                <wp14:sizeRelH relativeFrom="margin">
+                  <wp14:pctWidth>0</wp14:pctWidth>
+                </wp14:sizeRelH>
+                <wp14:sizeRelV relativeFrom="margin">
+                  <wp14:pctHeight>0</wp14:pctHeight>
+                </wp14:sizeRelV>
+              </wp:anchor>
+            </w:drawing>
+          </mc:Choice>
+          <mc:Fallback>
+            <w:pict>
+              <v:rect id="Rechteck 15" o:spid="_x0000_s1033" style="position:absolute;left:0;text-align:left;margin-left:309.7pt;margin-top:12.4pt;width:117.1pt;height:28.4pt;z-index:251780096;visibility:visible;mso-wrap-style:square;mso-width-percent:0;mso-height-percent:0;mso-wrap-distance-left:9pt;mso-wrap-distance-top:0;mso-wrap-distance-right:9pt;mso-wrap-distance-bottom:0;mso-position-horizontal:absolute;mso-position-horizontal-relative:text;mso-position-vertical:absolute;mso-position-vertical-relative:text;mso-width-percent:0;mso-height-percent:0;mso-width-relative:margin;mso-height-relative:margin;v-text-anchor:middle" o:gfxdata="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" fillcolor="white [3201]" strokecolor="black [3200]" strokeweight="2pt">
+                <v:textbox>
+                  <w:txbxContent>
+                    <w:p>
+                      <w:pPr>
+                        <w:jc w:val="center"/>
+                      </w:pPr>
+                      <w:proofErr w:type="spellStart"/>
+                      <w:r>
+                        <w:t>Curtosis</w:t>
+                      </w:r>
+                      <w:proofErr w:type="spellEnd"/>
+                    </w:p>
+                  </w:txbxContent>
+                </v:textbox>
+              </v:rect>
+            </w:pict>
+          </mc:Fallback>
+        </mc:AlternateContent>
+      </w:r>
+      <w:r>
+        <w:rPr>
+          <w:noProof/>
+          <w:lang w:eastAsia="de-DE"/>
+        </w:rPr>
+        <mc:AlternateContent>
+          <mc:Choice Requires="wps">
+            <w:drawing>
+              <wp:anchor distT="0" distB="0" distL="114300" distR="114300" simplePos="0" relativeHeight="251778048" behindDoc="0" locked="0" layoutInCell="1" allowOverlap="1" wp14:anchorId="26230FE2" wp14:editId="2A25179C">
+                <wp:simplePos x="0" y="0"/>
+                <wp:positionH relativeFrom="column">
+                  <wp:posOffset>2065655</wp:posOffset>
+                </wp:positionH>
+                <wp:positionV relativeFrom="paragraph">
+                  <wp:posOffset>159385</wp:posOffset>
+                </wp:positionV>
+                <wp:extent cx="1612900" cy="360680"/>
+                <wp:effectExtent l="0" t="0" r="25400" b="20320"/>
+                <wp:wrapNone/>
+                <wp:docPr id="13" name="Rechteck 13"/>
+                <wp:cNvGraphicFramePr/>
+                <a:graphic xmlns:a="http://schemas.openxmlformats.org/drawingml/2006/main">
+                  <a:graphicData uri="http://schemas.microsoft.com/office/word/2010/wordprocessingShape">
+                    <wps:wsp>
+                      <wps:cNvSpPr/>
+                      <wps:spPr>
+                        <a:xfrm>
+                          <a:off x="0" y="0"/>
+                          <a:ext cx="1612900" cy="360680"/>
+                        </a:xfrm>
+                        <a:prstGeom prst="rect">
+                          <a:avLst/>
+                        </a:prstGeom>
+                      </wps:spPr>
+                      <wps:style>
+                        <a:lnRef idx="2">
+                          <a:schemeClr val="dk1"/>
+                        </a:lnRef>
+                        <a:fillRef idx="1">
+                          <a:schemeClr val="lt1"/>
+                        </a:fillRef>
+                        <a:effectRef idx="0">
+                          <a:schemeClr val="dk1"/>
+                        </a:effectRef>
+                        <a:fontRef idx="minor">
+                          <a:schemeClr val="dk1"/>
+                        </a:fontRef>
+                      </wps:style>
+                      <wps:txbx>
+                        <w:txbxContent>
+                          <w:p>
+                            <w:pPr>
+                              <w:jc w:val="center"/>
                               <w:rPr>
-                                <w:sz w:val="16"/>
-                                <w:szCs w:val="16"/>
                                 <w:lang w:val="en-US"/>
                               </w:rPr>
                             </w:pPr>
-                            <w:r>
-                              <w:rPr>
-                                <w:sz w:val="16"/>
-                                <w:szCs w:val="16"/>
-                                <w:lang w:val="en-US"/>
-                              </w:rPr>
-                              <w:t xml:space="preserve">Extract </w:t>
-                            </w:r>
-                            <w:r>
-                              <w:rPr>
-                                <w:sz w:val="16"/>
-                                <w:szCs w:val="16"/>
-                                <w:lang w:val="en-US"/>
-                              </w:rPr>
-                              <w:t xml:space="preserve">13 </w:t>
-                            </w:r>
                             <w:proofErr w:type="spellStart"/>
                             <w:r>
                               <w:rPr>
-                                <w:sz w:val="16"/>
-                                <w:szCs w:val="16"/>
                                 <w:lang w:val="en-US"/>
                               </w:rPr>
                               <w:t>Cepstral</w:t>
@@ -3383,22 +3589,10 @@
                             <w:proofErr w:type="spellEnd"/>
                             <w:r>
                               <w:rPr>
-                                <w:sz w:val="16"/>
-                                <w:szCs w:val="16"/>
                                 <w:lang w:val="en-US"/>
                               </w:rPr>
-                              <w:t xml:space="preserve"> Coefficients per </w:t>
+                              <w:t xml:space="preserve"> Coefficients</w:t>
                             </w:r>
-                            <w:proofErr w:type="spellStart"/>
-                            <w:r>
-                              <w:rPr>
-                                <w:sz w:val="16"/>
-                                <w:szCs w:val="16"/>
-                                <w:lang w:val="en-US"/>
-                              </w:rPr>
-                              <w:t>segement</w:t>
-                            </w:r>
-                            <w:proofErr w:type="spellEnd"/>
                           </w:p>
                           <w:p>
                             <w:pPr>
@@ -3432,39 +3626,19 @@
           </mc:Choice>
           <mc:Fallback>
             <w:pict>
-              <v:rect id="Rechteck 13" o:spid="_x0000_s1033" style="position:absolute;left:0;text-align:left;margin-left:170.9pt;margin-top:12.65pt;width:117.1pt;height:28.4pt;z-index:251778048;visibility:visible;mso-wrap-style:square;mso-width-percent:0;mso-height-percent:0;mso-wrap-distance-left:9pt;mso-wrap-distance-top:0;mso-wrap-distance-right:9pt;mso-wrap-distance-bottom:0;mso-position-horizontal:absolute;mso-position-horizontal-relative:text;mso-position-vertical:absolute;mso-position-vertical-relative:text;mso-width-percent:0;mso-height-percent:0;mso-width-relative:margin;mso-height-relative:margin;v-text-anchor:middle" o:gfxdata="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" fillcolor="white [3201]" strokecolor="black [3200]" strokeweight="2pt">
+              <v:rect id="Rechteck 13" o:spid="_x0000_s1034" style="position:absolute;left:0;text-align:left;margin-left:162.65pt;margin-top:12.55pt;width:127pt;height:28.4pt;z-index:251778048;visibility:visible;mso-wrap-style:square;mso-width-percent:0;mso-height-percent:0;mso-wrap-distance-left:9pt;mso-wrap-distance-top:0;mso-wrap-distance-right:9pt;mso-wrap-distance-bottom:0;mso-position-horizontal:absolute;mso-position-horizontal-relative:text;mso-position-vertical:absolute;mso-position-vertical-relative:text;mso-width-percent:0;mso-height-percent:0;mso-width-relative:margin;mso-height-relative:margin;v-text-anchor:middle" o:gfxdata="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" fillcolor="white [3201]" strokecolor="black [3200]" strokeweight="2pt">
                 <v:textbox>
                   <w:txbxContent>
                     <w:p>
                       <w:pPr>
                         <w:jc w:val="center"/>
                         <w:rPr>
-                          <w:sz w:val="16"/>
-                          <w:szCs w:val="16"/>
                           <w:lang w:val="en-US"/>
                         </w:rPr>
                       </w:pPr>
-                      <w:r>
-                        <w:rPr>
-                          <w:sz w:val="16"/>
-                          <w:szCs w:val="16"/>
-                          <w:lang w:val="en-US"/>
-                        </w:rPr>
-                        <w:t xml:space="preserve">Extract </w:t>
-                      </w:r>
-                      <w:r>
-                        <w:rPr>
-                          <w:sz w:val="16"/>
-                          <w:szCs w:val="16"/>
-                          <w:lang w:val="en-US"/>
-                        </w:rPr>
-                        <w:t xml:space="preserve">13 </w:t>
-                      </w:r>
                       <w:proofErr w:type="spellStart"/>
                       <w:r>
                         <w:rPr>
-                          <w:sz w:val="16"/>
-                          <w:szCs w:val="16"/>
                           <w:lang w:val="en-US"/>
                         </w:rPr>
                         <w:t>Cepstral</w:t>
@@ -3472,22 +3646,10 @@
                       <w:proofErr w:type="spellEnd"/>
                       <w:r>
                         <w:rPr>
-                          <w:sz w:val="16"/>
-                          <w:szCs w:val="16"/>
                           <w:lang w:val="en-US"/>
                         </w:rPr>
-                        <w:t xml:space="preserve"> Coefficients per </w:t>
+                        <w:t xml:space="preserve"> Coefficients</w:t>
                       </w:r>
-                      <w:proofErr w:type="spellStart"/>
-                      <w:r>
-                        <w:rPr>
-                          <w:sz w:val="16"/>
-                          <w:szCs w:val="16"/>
-                          <w:lang w:val="en-US"/>
-                        </w:rPr>
-                        <w:t>segement</w:t>
-                      </w:r>
-                      <w:proofErr w:type="spellEnd"/>
                     </w:p>
                     <w:p>
                       <w:pPr>
@@ -3514,16 +3676,16 @@
         <mc:AlternateContent>
           <mc:Choice Requires="wps">
             <w:drawing>
-              <wp:anchor distT="0" distB="0" distL="114300" distR="114300" simplePos="0" relativeHeight="251700224" behindDoc="0" locked="0" layoutInCell="1" allowOverlap="1" wp14:anchorId="5E18BCD2" wp14:editId="7610A578">
+              <wp:anchor distT="0" distB="0" distL="114300" distR="114300" simplePos="0" relativeHeight="251700224" behindDoc="0" locked="0" layoutInCell="1" allowOverlap="1" wp14:anchorId="6C079296" wp14:editId="798F794D">
                 <wp:simplePos x="0" y="0"/>
                 <wp:positionH relativeFrom="column">
-                  <wp:posOffset>341775</wp:posOffset>
+                  <wp:posOffset>255905</wp:posOffset>
                 </wp:positionH>
                 <wp:positionV relativeFrom="paragraph">
-                  <wp:posOffset>154305</wp:posOffset>
+                  <wp:posOffset>153035</wp:posOffset>
                 </wp:positionV>
-                <wp:extent cx="1487170" cy="360680"/>
-                <wp:effectExtent l="0" t="0" r="17780" b="20320"/>
+                <wp:extent cx="1543050" cy="360680"/>
+                <wp:effectExtent l="0" t="0" r="19050" b="20320"/>
                 <wp:wrapNone/>
                 <wp:docPr id="53" name="Rechteck 53"/>
                 <wp:cNvGraphicFramePr/>
@@ -3534,7 +3696,7 @@
                       <wps:spPr>
                         <a:xfrm>
                           <a:off x="0" y="0"/>
-                          <a:ext cx="1487170" cy="360680"/>
+                          <a:ext cx="1543050" cy="360680"/>
                         </a:xfrm>
                         <a:prstGeom prst="rect">
                           <a:avLst/>
@@ -3557,91 +3719,31 @@
                       <wps:txbx>
                         <w:txbxContent>
                           <w:p>
-                            <w:pPr>
-                              <w:jc w:val="center"/>
-                              <w:rPr>
-                                <w:sz w:val="16"/>
-                                <w:szCs w:val="16"/>
-                              </w:rPr>
-                            </w:pPr>
-                            <w:proofErr w:type="spellStart"/>
                             <w:r>
-                              <w:rPr>
-                                <w:sz w:val="16"/>
-                                <w:szCs w:val="16"/>
-                              </w:rPr>
-                              <w:t>Extract</w:t>
-                            </w:r>
-                            <w:proofErr w:type="spellEnd"/>
-                            <w:r>
-                              <w:rPr>
-                                <w:sz w:val="16"/>
-                                <w:szCs w:val="16"/>
-                              </w:rPr>
-                              <w:t xml:space="preserve"> </w:t>
+                              <w:t xml:space="preserve">  </w:t>
                             </w:r>
                             <w:r>
-                              <w:rPr>
-                                <w:sz w:val="16"/>
-                                <w:szCs w:val="16"/>
-                              </w:rPr>
-                              <w:t xml:space="preserve"> 13 </w:t>
+                              <w:t xml:space="preserve"> </w:t>
                             </w:r>
                             <w:proofErr w:type="spellStart"/>
                             <w:r>
-                              <w:rPr>
-                                <w:sz w:val="16"/>
-                                <w:szCs w:val="16"/>
-                              </w:rPr>
                               <w:t>Fractal</w:t>
                             </w:r>
                             <w:proofErr w:type="spellEnd"/>
                             <w:r>
-                              <w:rPr>
-                                <w:sz w:val="16"/>
-                                <w:szCs w:val="16"/>
-                              </w:rPr>
                               <w:t xml:space="preserve"> </w:t>
                             </w:r>
                             <w:proofErr w:type="spellStart"/>
                             <w:r>
-                              <w:rPr>
-                                <w:sz w:val="16"/>
-                                <w:szCs w:val="16"/>
-                              </w:rPr>
-                              <w:t>Dimensions</w:t>
+                              <w:t>D</w:t>
+                            </w:r>
+                            <w:r>
+                              <w:t>imensions</w:t>
                             </w:r>
                             <w:proofErr w:type="spellEnd"/>
                             <w:r>
-                              <w:rPr>
-                                <w:sz w:val="16"/>
-                                <w:szCs w:val="16"/>
-                              </w:rPr>
                               <w:t xml:space="preserve"> </w:t>
                             </w:r>
-                            <w:r>
-                              <w:rPr>
-                                <w:sz w:val="16"/>
-                                <w:szCs w:val="16"/>
-                              </w:rPr>
-                              <w:t>per</w:t>
-                            </w:r>
-                            <w:r>
-                              <w:rPr>
-                                <w:sz w:val="16"/>
-                                <w:szCs w:val="16"/>
-                              </w:rPr>
-                              <w:t xml:space="preserve"> </w:t>
-                            </w:r>
-                            <w:proofErr w:type="spellStart"/>
-                            <w:r>
-                              <w:rPr>
-                                <w:sz w:val="16"/>
-                                <w:szCs w:val="16"/>
-                              </w:rPr>
-                              <w:t>segment</w:t>
-                            </w:r>
-                            <w:proofErr w:type="spellEnd"/>
                           </w:p>
                         </w:txbxContent>
                       </wps:txbx>
@@ -3665,95 +3767,35 @@
           </mc:Choice>
           <mc:Fallback>
             <w:pict>
-              <v:rect id="Rechteck 53" o:spid="_x0000_s1034" style="position:absolute;left:0;text-align:left;margin-left:26.9pt;margin-top:12.15pt;width:117.1pt;height:28.4pt;z-index:251700224;visibility:visible;mso-wrap-style:square;mso-width-percent:0;mso-height-percent:0;mso-wrap-distance-left:9pt;mso-wrap-distance-top:0;mso-wrap-distance-right:9pt;mso-wrap-distance-bottom:0;mso-position-horizontal:absolute;mso-position-horizontal-relative:text;mso-position-vertical:absolute;mso-position-vertical-relative:text;mso-width-percent:0;mso-height-percent:0;mso-width-relative:margin;mso-height-relative:margin;v-text-anchor:middle" o:gfxdata="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" fillcolor="white [3201]" strokecolor="black [3200]" strokeweight="2pt">
+              <v:rect id="Rechteck 53" o:spid="_x0000_s1035" style="position:absolute;left:0;text-align:left;margin-left:20.15pt;margin-top:12.05pt;width:121.5pt;height:28.4pt;z-index:251700224;visibility:visible;mso-wrap-style:square;mso-width-percent:0;mso-height-percent:0;mso-wrap-distance-left:9pt;mso-wrap-distance-top:0;mso-wrap-distance-right:9pt;mso-wrap-distance-bottom:0;mso-position-horizontal:absolute;mso-position-horizontal-relative:text;mso-position-vertical:absolute;mso-position-vertical-relative:text;mso-width-percent:0;mso-height-percent:0;mso-width-relative:margin;mso-height-relative:margin;v-text-anchor:middle" o:gfxdata="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" fillcolor="white [3201]" strokecolor="black [3200]" strokeweight="2pt">
                 <v:textbox>
                   <w:txbxContent>
                     <w:p>
-                      <w:pPr>
-                        <w:jc w:val="center"/>
-                        <w:rPr>
-                          <w:sz w:val="16"/>
-                          <w:szCs w:val="16"/>
-                        </w:rPr>
-                      </w:pPr>
-                      <w:proofErr w:type="spellStart"/>
                       <w:r>
-                        <w:rPr>
-                          <w:sz w:val="16"/>
-                          <w:szCs w:val="16"/>
-                        </w:rPr>
-                        <w:t>Extract</w:t>
-                      </w:r>
-                      <w:proofErr w:type="spellEnd"/>
-                      <w:r>
-                        <w:rPr>
-                          <w:sz w:val="16"/>
-                          <w:szCs w:val="16"/>
-                        </w:rPr>
-                        <w:t xml:space="preserve"> </w:t>
+                        <w:t xml:space="preserve">  </w:t>
                       </w:r>
                       <w:r>
-                        <w:rPr>
-                          <w:sz w:val="16"/>
-                          <w:szCs w:val="16"/>
-                        </w:rPr>
-                        <w:t xml:space="preserve"> 13 </w:t>
+                        <w:t xml:space="preserve"> </w:t>
                       </w:r>
                       <w:proofErr w:type="spellStart"/>
                       <w:r>
-                        <w:rPr>
-                          <w:sz w:val="16"/>
-                          <w:szCs w:val="16"/>
-                        </w:rPr>
                         <w:t>Fractal</w:t>
                       </w:r>
                       <w:proofErr w:type="spellEnd"/>
                       <w:r>
-                        <w:rPr>
-                          <w:sz w:val="16"/>
-                          <w:szCs w:val="16"/>
-                        </w:rPr>
                         <w:t xml:space="preserve"> </w:t>
                       </w:r>
                       <w:proofErr w:type="spellStart"/>
                       <w:r>
-                        <w:rPr>
-                          <w:sz w:val="16"/>
-                          <w:szCs w:val="16"/>
-                        </w:rPr>
-                        <w:t>Dimensions</w:t>
+                        <w:t>D</w:t>
+                      </w:r>
+                      <w:r>
+                        <w:t>imensions</w:t>
                       </w:r>
                       <w:proofErr w:type="spellEnd"/>
                       <w:r>
-                        <w:rPr>
-                          <w:sz w:val="16"/>
-                          <w:szCs w:val="16"/>
-                        </w:rPr>
                         <w:t xml:space="preserve"> </w:t>
                       </w:r>
-                      <w:r>
-                        <w:rPr>
-                          <w:sz w:val="16"/>
-                          <w:szCs w:val="16"/>
-                        </w:rPr>
-                        <w:t>per</w:t>
-                      </w:r>
-                      <w:r>
-                        <w:rPr>
-                          <w:sz w:val="16"/>
-                          <w:szCs w:val="16"/>
-                        </w:rPr>
-                        <w:t xml:space="preserve"> </w:t>
-                      </w:r>
-                      <w:proofErr w:type="spellStart"/>
-                      <w:r>
-                        <w:rPr>
-                          <w:sz w:val="16"/>
-                          <w:szCs w:val="16"/>
-                        </w:rPr>
-                        <w:t>segment</w:t>
-                      </w:r>
-                      <w:proofErr w:type="spellEnd"/>
                     </w:p>
                   </w:txbxContent>
                 </v:textbox>
@@ -3762,220 +3804,6 @@
           </mc:Fallback>
         </mc:AlternateContent>
       </w:r>
-      <w:r>
-        <w:rPr>
-          <w:noProof/>
-          <w:lang w:eastAsia="de-DE"/>
-        </w:rPr>
-        <mc:AlternateContent>
-          <mc:Choice Requires="wps">
-            <w:drawing>
-              <wp:anchor distT="0" distB="0" distL="114300" distR="114300" simplePos="0" relativeHeight="251780096" behindDoc="0" locked="0" layoutInCell="1" allowOverlap="1" wp14:anchorId="77A8DCFC" wp14:editId="24329B12">
-                <wp:simplePos x="0" y="0"/>
-                <wp:positionH relativeFrom="column">
-                  <wp:posOffset>3945890</wp:posOffset>
-                </wp:positionH>
-                <wp:positionV relativeFrom="paragraph">
-                  <wp:posOffset>157874</wp:posOffset>
-                </wp:positionV>
-                <wp:extent cx="1487170" cy="360680"/>
-                <wp:effectExtent l="0" t="0" r="17780" b="20320"/>
-                <wp:wrapNone/>
-                <wp:docPr id="15" name="Rechteck 15"/>
-                <wp:cNvGraphicFramePr/>
-                <a:graphic xmlns:a="http://schemas.openxmlformats.org/drawingml/2006/main">
-                  <a:graphicData uri="http://schemas.microsoft.com/office/word/2010/wordprocessingShape">
-                    <wps:wsp>
-                      <wps:cNvSpPr/>
-                      <wps:spPr>
-                        <a:xfrm>
-                          <a:off x="0" y="0"/>
-                          <a:ext cx="1487170" cy="360680"/>
-                        </a:xfrm>
-                        <a:prstGeom prst="rect">
-                          <a:avLst/>
-                        </a:prstGeom>
-                      </wps:spPr>
-                      <wps:style>
-                        <a:lnRef idx="2">
-                          <a:schemeClr val="dk1"/>
-                        </a:lnRef>
-                        <a:fillRef idx="1">
-                          <a:schemeClr val="lt1"/>
-                        </a:fillRef>
-                        <a:effectRef idx="0">
-                          <a:schemeClr val="dk1"/>
-                        </a:effectRef>
-                        <a:fontRef idx="minor">
-                          <a:schemeClr val="dk1"/>
-                        </a:fontRef>
-                      </wps:style>
-                      <wps:txbx>
-                        <w:txbxContent>
-                          <w:p>
-                            <w:pPr>
-                              <w:jc w:val="center"/>
-                              <w:rPr>
-                                <w:sz w:val="16"/>
-                                <w:szCs w:val="16"/>
-                              </w:rPr>
-                            </w:pPr>
-                            <w:proofErr w:type="spellStart"/>
-                            <w:r>
-                              <w:rPr>
-                                <w:sz w:val="16"/>
-                                <w:szCs w:val="16"/>
-                              </w:rPr>
-                              <w:t>Calculate</w:t>
-                            </w:r>
-                            <w:proofErr w:type="spellEnd"/>
-                            <w:r>
-                              <w:rPr>
-                                <w:sz w:val="16"/>
-                                <w:szCs w:val="16"/>
-                              </w:rPr>
-                              <w:t xml:space="preserve"> </w:t>
-                            </w:r>
-                            <w:proofErr w:type="spellStart"/>
-                            <w:r>
-                              <w:rPr>
-                                <w:sz w:val="16"/>
-                                <w:szCs w:val="16"/>
-                              </w:rPr>
-                              <w:t>Kurtosis</w:t>
-                            </w:r>
-                            <w:proofErr w:type="spellEnd"/>
-                            <w:r>
-                              <w:rPr>
-                                <w:sz w:val="16"/>
-                                <w:szCs w:val="16"/>
-                              </w:rPr>
-                              <w:t xml:space="preserve"> </w:t>
-                            </w:r>
-                            <w:proofErr w:type="spellStart"/>
-                            <w:r>
-                              <w:rPr>
-                                <w:sz w:val="16"/>
-                                <w:szCs w:val="16"/>
-                              </w:rPr>
-                              <w:t>of</w:t>
-                            </w:r>
-                            <w:proofErr w:type="spellEnd"/>
-                            <w:r>
-                              <w:rPr>
-                                <w:sz w:val="16"/>
-                                <w:szCs w:val="16"/>
-                              </w:rPr>
-                              <w:t xml:space="preserve"> </w:t>
-                            </w:r>
-                            <w:proofErr w:type="spellStart"/>
-                            <w:r>
-                              <w:rPr>
-                                <w:sz w:val="16"/>
-                                <w:szCs w:val="16"/>
-                              </w:rPr>
-                              <w:t>segment</w:t>
-                            </w:r>
-                            <w:proofErr w:type="spellEnd"/>
-                          </w:p>
-                        </w:txbxContent>
-                      </wps:txbx>
-                      <wps:bodyPr rot="0" spcFirstLastPara="0" vertOverflow="overflow" horzOverflow="overflow" vert="horz" wrap="square" lIns="91440" tIns="45720" rIns="91440" bIns="45720" numCol="1" spcCol="0" rtlCol="0" fromWordArt="0" anchor="ctr" anchorCtr="0" forceAA="0" compatLnSpc="1">
-                        <a:prstTxWarp prst="textNoShape">
-                          <a:avLst/>
-                        </a:prstTxWarp>
-                        <a:noAutofit/>
-                      </wps:bodyPr>
-                    </wps:wsp>
-                  </a:graphicData>
-                </a:graphic>
-                <wp14:sizeRelH relativeFrom="margin">
-                  <wp14:pctWidth>0</wp14:pctWidth>
-                </wp14:sizeRelH>
-                <wp14:sizeRelV relativeFrom="margin">
-                  <wp14:pctHeight>0</wp14:pctHeight>
-                </wp14:sizeRelV>
-              </wp:anchor>
-            </w:drawing>
-          </mc:Choice>
-          <mc:Fallback>
-            <w:pict>
-              <v:rect id="Rechteck 15" o:spid="_x0000_s1035" style="position:absolute;left:0;text-align:left;margin-left:310.7pt;margin-top:12.45pt;width:117.1pt;height:28.4pt;z-index:251780096;visibility:visible;mso-wrap-style:square;mso-width-percent:0;mso-height-percent:0;mso-wrap-distance-left:9pt;mso-wrap-distance-top:0;mso-wrap-distance-right:9pt;mso-wrap-distance-bottom:0;mso-position-horizontal:absolute;mso-position-horizontal-relative:text;mso-position-vertical:absolute;mso-position-vertical-relative:text;mso-width-percent:0;mso-height-percent:0;mso-width-relative:margin;mso-height-relative:margin;v-text-anchor:middle" o:gfxdata="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" fillcolor="white [3201]" strokecolor="black [3200]" strokeweight="2pt">
-                <v:textbox>
-                  <w:txbxContent>
-                    <w:p>
-                      <w:pPr>
-                        <w:jc w:val="center"/>
-                        <w:rPr>
-                          <w:sz w:val="16"/>
-                          <w:szCs w:val="16"/>
-                        </w:rPr>
-                      </w:pPr>
-                      <w:proofErr w:type="spellStart"/>
-                      <w:r>
-                        <w:rPr>
-                          <w:sz w:val="16"/>
-                          <w:szCs w:val="16"/>
-                        </w:rPr>
-                        <w:t>Calculate</w:t>
-                      </w:r>
-                      <w:proofErr w:type="spellEnd"/>
-                      <w:r>
-                        <w:rPr>
-                          <w:sz w:val="16"/>
-                          <w:szCs w:val="16"/>
-                        </w:rPr>
-                        <w:t xml:space="preserve"> </w:t>
-                      </w:r>
-                      <w:proofErr w:type="spellStart"/>
-                      <w:r>
-                        <w:rPr>
-                          <w:sz w:val="16"/>
-                          <w:szCs w:val="16"/>
-                        </w:rPr>
-                        <w:t>Kurtosis</w:t>
-                      </w:r>
-                      <w:proofErr w:type="spellEnd"/>
-                      <w:r>
-                        <w:rPr>
-                          <w:sz w:val="16"/>
-                          <w:szCs w:val="16"/>
-                        </w:rPr>
-                        <w:t xml:space="preserve"> </w:t>
-                      </w:r>
-                      <w:proofErr w:type="spellStart"/>
-                      <w:r>
-                        <w:rPr>
-                          <w:sz w:val="16"/>
-                          <w:szCs w:val="16"/>
-                        </w:rPr>
-                        <w:t>of</w:t>
-                      </w:r>
-                      <w:proofErr w:type="spellEnd"/>
-                      <w:r>
-                        <w:rPr>
-                          <w:sz w:val="16"/>
-                          <w:szCs w:val="16"/>
-                        </w:rPr>
-                        <w:t xml:space="preserve"> </w:t>
-                      </w:r>
-                      <w:proofErr w:type="spellStart"/>
-                      <w:r>
-                        <w:rPr>
-                          <w:sz w:val="16"/>
-                          <w:szCs w:val="16"/>
-                        </w:rPr>
-                        <w:t>segment</w:t>
-                      </w:r>
-                      <w:proofErr w:type="spellEnd"/>
-                    </w:p>
-                  </w:txbxContent>
-                </v:textbox>
-              </v:rect>
-            </w:pict>
-          </mc:Fallback>
-        </mc:AlternateContent>
-      </w:r>
     </w:p>
     <w:p>
       <w:pPr>
@@ -3994,6 +3822,8 @@
           <w:lang w:val="en-US"/>
         </w:rPr>
       </w:pPr>
+      <w:bookmarkStart w:id="0" w:name="_GoBack"/>
+      <w:bookmarkEnd w:id="0"/>
     </w:p>
     <w:p>
       <w:pPr>
@@ -4014,10 +3844,10 @@
               <wp:anchor distT="0" distB="0" distL="114300" distR="114300" simplePos="0" relativeHeight="251796480" behindDoc="0" locked="0" layoutInCell="1" allowOverlap="1" wp14:anchorId="3A7E80AD" wp14:editId="221B4B09">
                 <wp:simplePos x="0" y="0"/>
                 <wp:positionH relativeFrom="column">
-                  <wp:posOffset>4747895</wp:posOffset>
+                  <wp:posOffset>4745355</wp:posOffset>
                 </wp:positionH>
                 <wp:positionV relativeFrom="paragraph">
-                  <wp:posOffset>49530</wp:posOffset>
+                  <wp:posOffset>50800</wp:posOffset>
                 </wp:positionV>
                 <wp:extent cx="509270" cy="666750"/>
                 <wp:effectExtent l="19050" t="0" r="24130" b="38100"/>
@@ -4068,7 +3898,23 @@
           </mc:Choice>
           <mc:Fallback>
             <w:pict>
-              <v:shape id="Pfeil nach unten 64" o:spid="_x0000_s1026" type="#_x0000_t67" style="position:absolute;margin-left:373.85pt;margin-top:3.9pt;width:40.1pt;height:52.5pt;z-index:251796480;visibility:visible;mso-wrap-style:square;mso-height-percent:0;mso-wrap-distance-left:9pt;mso-wrap-distance-top:0;mso-wrap-distance-right:9pt;mso-wrap-distance-bottom:0;mso-position-horizontal:absolute;mso-position-horizontal-relative:text;mso-position-vertical:absolute;mso-position-vertical-relative:text;mso-height-percent:0;mso-height-relative:margin;v-text-anchor:middle" o:gfxdata="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" adj="13351" fillcolor="white [3201]" strokecolor="black [3200]" strokeweight="2pt"/>
+              <v:shapetype id="_x0000_t67" coordsize="21600,21600" o:spt="67" adj="16200,5400" path="m0@0l@1@0@1,0@2,0@2@0,21600@0,10800,21600xe">
+                <v:stroke joinstyle="miter"/>
+                <v:formulas>
+                  <v:f eqn="val #0"/>
+                  <v:f eqn="val #1"/>
+                  <v:f eqn="sum height 0 #1"/>
+                  <v:f eqn="sum 10800 0 #1"/>
+                  <v:f eqn="sum width 0 #0"/>
+                  <v:f eqn="prod @4 @3 10800"/>
+                  <v:f eqn="sum width 0 @5"/>
+                </v:formulas>
+                <v:path o:connecttype="custom" o:connectlocs="10800,0;0,@0;10800,21600;21600,@0" o:connectangles="270,180,90,0" textboxrect="@1,0,@2,@6"/>
+                <v:handles>
+                  <v:h position="#1,#0" xrange="0,10800" yrange="0,21600"/>
+                </v:handles>
+              </v:shapetype>
+              <v:shape id="Pfeil nach unten 64" o:spid="_x0000_s1026" type="#_x0000_t67" style="position:absolute;margin-left:373.65pt;margin-top:4pt;width:40.1pt;height:52.5pt;z-index:251796480;visibility:visible;mso-wrap-style:square;mso-height-percent:0;mso-wrap-distance-left:9pt;mso-wrap-distance-top:0;mso-wrap-distance-right:9pt;mso-wrap-distance-bottom:0;mso-position-horizontal:absolute;mso-position-horizontal-relative:text;mso-position-vertical:absolute;mso-position-vertical-relative:text;mso-height-percent:0;mso-height-relative:margin;v-text-anchor:middle" o:gfxdata="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" adj="13351" fillcolor="white [3201]" strokecolor="black [3200]" strokeweight="2pt"/>
             </w:pict>
           </mc:Fallback>
         </mc:AlternateContent>
@@ -4321,13 +4167,75 @@
           <w:lang w:eastAsia="de-DE"/>
         </w:rPr>
         <w:drawing>
-          <wp:anchor distT="0" distB="0" distL="114300" distR="114300" simplePos="0" relativeHeight="251717632" behindDoc="1" locked="0" layoutInCell="1" allowOverlap="1" wp14:anchorId="7FDC9802" wp14:editId="4CC0775E">
+          <wp:anchor distT="0" distB="0" distL="114300" distR="114300" simplePos="0" relativeHeight="251719680" behindDoc="1" locked="0" layoutInCell="1" allowOverlap="1" wp14:anchorId="4D925AC6" wp14:editId="02B144CF">
+            <wp:simplePos x="0" y="0"/>
+            <wp:positionH relativeFrom="column">
+              <wp:posOffset>4415155</wp:posOffset>
+            </wp:positionH>
+            <wp:positionV relativeFrom="page">
+              <wp:posOffset>8723630</wp:posOffset>
+            </wp:positionV>
+            <wp:extent cx="1172845" cy="405765"/>
+            <wp:effectExtent l="0" t="0" r="8255" b="0"/>
+            <wp:wrapNone/>
+            <wp:docPr id="70" name="Grafik 70"/>
+            <wp:cNvGraphicFramePr>
+              <a:graphicFrameLocks xmlns:a="http://schemas.openxmlformats.org/drawingml/2006/main" noChangeAspect="1"/>
+            </wp:cNvGraphicFramePr>
+            <a:graphic xmlns:a="http://schemas.openxmlformats.org/drawingml/2006/main">
+              <a:graphicData uri="http://schemas.openxmlformats.org/drawingml/2006/picture">
+                <pic:pic xmlns:pic="http://schemas.openxmlformats.org/drawingml/2006/picture">
+                  <pic:nvPicPr>
+                    <pic:cNvPr id="0" name="FeatureSample.jpg"/>
+                    <pic:cNvPicPr/>
+                  </pic:nvPicPr>
+                  <pic:blipFill>
+                    <a:blip r:embed="rId9" cstate="print">
+                      <a:biLevel thresh="75000"/>
+                      <a:extLst>
+                        <a:ext uri="{28A0092B-C50C-407E-A947-70E740481C1C}">
+                          <a14:useLocalDpi xmlns:a14="http://schemas.microsoft.com/office/drawing/2010/main" val="0"/>
+                        </a:ext>
+                      </a:extLst>
+                    </a:blip>
+                    <a:stretch>
+                      <a:fillRect/>
+                    </a:stretch>
+                  </pic:blipFill>
+                  <pic:spPr>
+                    <a:xfrm>
+                      <a:off x="0" y="0"/>
+                      <a:ext cx="1172845" cy="405765"/>
+                    </a:xfrm>
+                    <a:prstGeom prst="rect">
+                      <a:avLst/>
+                    </a:prstGeom>
+                  </pic:spPr>
+                </pic:pic>
+              </a:graphicData>
+            </a:graphic>
+            <wp14:sizeRelH relativeFrom="page">
+              <wp14:pctWidth>0</wp14:pctWidth>
+            </wp14:sizeRelH>
+            <wp14:sizeRelV relativeFrom="page">
+              <wp14:pctHeight>0</wp14:pctHeight>
+            </wp14:sizeRelV>
+          </wp:anchor>
+        </w:drawing>
+      </w:r>
+      <w:r>
+        <w:rPr>
+          <w:noProof/>
+          <w:lang w:eastAsia="de-DE"/>
+        </w:rPr>
+        <w:drawing>
+          <wp:anchor distT="0" distB="0" distL="114300" distR="114300" simplePos="0" relativeHeight="251717632" behindDoc="1" locked="0" layoutInCell="1" allowOverlap="1" wp14:anchorId="08E7A8B1" wp14:editId="3A3F515D">
             <wp:simplePos x="0" y="0"/>
             <wp:positionH relativeFrom="column">
               <wp:posOffset>2973070</wp:posOffset>
             </wp:positionH>
             <wp:positionV relativeFrom="page">
-              <wp:posOffset>8672830</wp:posOffset>
+              <wp:posOffset>8723630</wp:posOffset>
             </wp:positionV>
             <wp:extent cx="1172210" cy="405765"/>
             <wp:effectExtent l="0" t="0" r="8890" b="0"/>
@@ -4344,7 +4252,7 @@
                     <pic:cNvPicPr/>
                   </pic:nvPicPr>
                   <pic:blipFill>
-                    <a:blip r:embed="rId9" cstate="print">
+                    <a:blip r:embed="rId10" cstate="print">
                       <a:biLevel thresh="75000"/>
                       <a:extLst>
                         <a:ext uri="{28A0092B-C50C-407E-A947-70E740481C1C}">
@@ -4383,75 +4291,13 @@
           <w:lang w:eastAsia="de-DE"/>
         </w:rPr>
         <w:drawing>
-          <wp:anchor distT="0" distB="0" distL="114300" distR="114300" simplePos="0" relativeHeight="251719680" behindDoc="1" locked="0" layoutInCell="1" allowOverlap="1" wp14:anchorId="0EB0278B" wp14:editId="16E9C389">
-            <wp:simplePos x="0" y="0"/>
-            <wp:positionH relativeFrom="column">
-              <wp:posOffset>4415155</wp:posOffset>
-            </wp:positionH>
-            <wp:positionV relativeFrom="page">
-              <wp:posOffset>8672870</wp:posOffset>
-            </wp:positionV>
-            <wp:extent cx="1172845" cy="405765"/>
-            <wp:effectExtent l="0" t="0" r="8255" b="0"/>
-            <wp:wrapNone/>
-            <wp:docPr id="70" name="Grafik 70"/>
-            <wp:cNvGraphicFramePr>
-              <a:graphicFrameLocks xmlns:a="http://schemas.openxmlformats.org/drawingml/2006/main" noChangeAspect="1"/>
-            </wp:cNvGraphicFramePr>
-            <a:graphic xmlns:a="http://schemas.openxmlformats.org/drawingml/2006/main">
-              <a:graphicData uri="http://schemas.openxmlformats.org/drawingml/2006/picture">
-                <pic:pic xmlns:pic="http://schemas.openxmlformats.org/drawingml/2006/picture">
-                  <pic:nvPicPr>
-                    <pic:cNvPr id="0" name="FeatureSample.jpg"/>
-                    <pic:cNvPicPr/>
-                  </pic:nvPicPr>
-                  <pic:blipFill>
-                    <a:blip r:embed="rId10" cstate="print">
-                      <a:biLevel thresh="75000"/>
-                      <a:extLst>
-                        <a:ext uri="{28A0092B-C50C-407E-A947-70E740481C1C}">
-                          <a14:useLocalDpi xmlns:a14="http://schemas.microsoft.com/office/drawing/2010/main" val="0"/>
-                        </a:ext>
-                      </a:extLst>
-                    </a:blip>
-                    <a:stretch>
-                      <a:fillRect/>
-                    </a:stretch>
-                  </pic:blipFill>
-                  <pic:spPr>
-                    <a:xfrm>
-                      <a:off x="0" y="0"/>
-                      <a:ext cx="1172845" cy="405765"/>
-                    </a:xfrm>
-                    <a:prstGeom prst="rect">
-                      <a:avLst/>
-                    </a:prstGeom>
-                  </pic:spPr>
-                </pic:pic>
-              </a:graphicData>
-            </a:graphic>
-            <wp14:sizeRelH relativeFrom="page">
-              <wp14:pctWidth>0</wp14:pctWidth>
-            </wp14:sizeRelH>
-            <wp14:sizeRelV relativeFrom="page">
-              <wp14:pctHeight>0</wp14:pctHeight>
-            </wp14:sizeRelV>
-          </wp:anchor>
-        </w:drawing>
-      </w:r>
-      <w:r>
-        <w:rPr>
-          <w:noProof/>
-          <w:lang w:eastAsia="de-DE"/>
-        </w:rPr>
-        <w:drawing>
-          <wp:anchor distT="0" distB="0" distL="114300" distR="114300" simplePos="0" relativeHeight="251715584" behindDoc="1" locked="0" layoutInCell="1" allowOverlap="1" wp14:anchorId="20FF0F8D" wp14:editId="74045136">
+          <wp:anchor distT="0" distB="0" distL="114300" distR="114300" simplePos="0" relativeHeight="251715584" behindDoc="1" locked="0" layoutInCell="1" allowOverlap="1" wp14:anchorId="2A212611" wp14:editId="54BE2660">
             <wp:simplePos x="0" y="0"/>
             <wp:positionH relativeFrom="column">
               <wp:posOffset>1534795</wp:posOffset>
             </wp:positionH>
             <wp:positionV relativeFrom="page">
-              <wp:posOffset>8671054</wp:posOffset>
+              <wp:posOffset>8721725</wp:posOffset>
             </wp:positionV>
             <wp:extent cx="1172210" cy="410210"/>
             <wp:effectExtent l="0" t="0" r="8890" b="8890"/>
@@ -4507,13 +4353,13 @@
           <w:lang w:eastAsia="de-DE"/>
         </w:rPr>
         <w:drawing>
-          <wp:anchor distT="0" distB="0" distL="114300" distR="114300" simplePos="0" relativeHeight="251798528" behindDoc="1" locked="0" layoutInCell="1" allowOverlap="1" wp14:anchorId="64AC7F46" wp14:editId="489B879B">
+          <wp:anchor distT="0" distB="0" distL="114300" distR="114300" simplePos="0" relativeHeight="251798528" behindDoc="1" locked="0" layoutInCell="1" allowOverlap="1" wp14:anchorId="1DD326AA" wp14:editId="487F0FEA">
             <wp:simplePos x="0" y="0"/>
             <wp:positionH relativeFrom="column">
               <wp:posOffset>115570</wp:posOffset>
             </wp:positionH>
             <wp:positionV relativeFrom="page">
-              <wp:posOffset>8674100</wp:posOffset>
+              <wp:posOffset>8724900</wp:posOffset>
             </wp:positionV>
             <wp:extent cx="1172210" cy="405765"/>
             <wp:effectExtent l="0" t="0" r="8890" b="0"/>
@@ -4530,7 +4376,7 @@
                     <pic:cNvPicPr/>
                   </pic:nvPicPr>
                   <pic:blipFill>
-                    <a:blip r:embed="rId9" cstate="print">
+                    <a:blip r:embed="rId10" cstate="print">
                       <a:biLevel thresh="75000"/>
                       <a:extLst>
                         <a:ext uri="{28A0092B-C50C-407E-A947-70E740481C1C}">
@@ -4593,8 +4439,6 @@
           <w:lang w:val="en-US"/>
         </w:rPr>
       </w:pPr>
-      <w:bookmarkStart w:id="0" w:name="_GoBack"/>
-      <w:bookmarkEnd w:id="0"/>
     </w:p>
     <w:p>
       <w:pPr>
@@ -4606,11 +4450,59 @@
       </w:pPr>
       <w:r>
         <w:rPr>
+          <w:lang w:val="en-US"/>
+        </w:rPr>
+        <w:t>Normal f</w:t>
+      </w:r>
+      <w:r>
+        <w:rPr>
+          <w:lang w:val="en-US"/>
+        </w:rPr>
+        <w:t>eatures</w:t>
+      </w:r>
+      <w:r>
+        <w:rPr>
+          <w:lang w:val="en-US"/>
+        </w:rPr>
+        <w:t xml:space="preserve">           </w:t>
+      </w:r>
+      <w:r>
+        <w:rPr>
+          <w:lang w:val="en-US"/>
+        </w:rPr>
+        <w:t xml:space="preserve">  </w:t>
+      </w:r>
+      <w:r>
+        <w:rPr>
+          <w:lang w:val="en-US"/>
+        </w:rPr>
+        <w:t xml:space="preserve"> </w:t>
+      </w:r>
+      <w:r>
+        <w:rPr>
+          <w:lang w:val="en-US"/>
+        </w:rPr>
+        <w:t xml:space="preserve"> </w:t>
+      </w:r>
+      <w:r>
+        <w:rPr>
+          <w:lang w:val="en-US"/>
+        </w:rPr>
+        <w:t>Ball fault f</w:t>
+      </w:r>
+      <w:r>
+        <w:rPr>
+          <w:lang w:val="en-US"/>
+        </w:rPr>
+        <w:t>eatures</w:t>
+      </w:r>
+      <w:r>
+        <w:rPr>
           <w:sz w:val="16"/>
           <w:szCs w:val="16"/>
           <w:lang w:val="en-US"/>
         </w:rPr>
-        <w:t xml:space="preserve"> </w:t>
+        <w:t xml:space="preserve">               </w:t>
       </w:r>
       <w:r>
         <w:rPr>
@@ -4618,7 +4510,7 @@
           <w:szCs w:val="16"/>
           <w:lang w:val="en-US"/>
         </w:rPr>
-        <w:t xml:space="preserve">   </w:t>
+        <w:t xml:space="preserve"> </w:t>
       </w:r>
       <w:r>
         <w:rPr>
@@ -4626,13 +4518,7 @@
           <w:szCs w:val="16"/>
           <w:lang w:val="en-US"/>
         </w:rPr>
-        <w:t>Normal Features</w:t>
-      </w:r>
-      <w:r>
-        <w:rPr>
-          <w:lang w:val="en-US"/>
-        </w:rPr>
-        <w:t xml:space="preserve">                      </w:t>
+        <w:t xml:space="preserve">   </w:t>
       </w:r>
       <w:r>
         <w:rPr>
@@ -4640,7 +4526,19 @@
           <w:szCs w:val="16"/>
           <w:lang w:val="en-US"/>
         </w:rPr>
-        <w:t>Ball Fault Features</w:t>
+        <w:t xml:space="preserve"> </w:t>
+      </w:r>
+      <w:r>
+        <w:rPr>
+          <w:lang w:val="en-US"/>
+        </w:rPr>
+        <w:t xml:space="preserve">IR </w:t>
+      </w:r>
+      <w:r>
+        <w:rPr>
+          <w:lang w:val="en-US"/>
+        </w:rPr>
+        <w:t>fault features</w:t>
       </w:r>
       <w:r>
         <w:rPr>
@@ -4648,7 +4546,43 @@
           <w:szCs w:val="16"/>
           <w:lang w:val="en-US"/>
         </w:rPr>
-        <w:t xml:space="preserve">                     Inner Raceway Fault Features         Outer Raceway Fault Features</w:t>
+        <w:t xml:space="preserve">       </w:t>
+      </w:r>
+      <w:r>
+        <w:rPr>
+          <w:sz w:val="16"/>
+          <w:szCs w:val="16"/>
+          <w:lang w:val="en-US"/>
+        </w:rPr>
+        <w:t xml:space="preserve">           </w:t>
+      </w:r>
+      <w:r>
+        <w:rPr>
+          <w:sz w:val="16"/>
+          <w:szCs w:val="16"/>
+          <w:lang w:val="en-US"/>
+        </w:rPr>
+        <w:t xml:space="preserve">  </w:t>
+      </w:r>
+      <w:r>
+        <w:rPr>
+          <w:sz w:val="16"/>
+          <w:szCs w:val="16"/>
+          <w:lang w:val="en-US"/>
+        </w:rPr>
+        <w:t xml:space="preserve">  </w:t>
+      </w:r>
+      <w:r>
+        <w:rPr>
+          <w:lang w:val="en-US"/>
+        </w:rPr>
+        <w:t xml:space="preserve">OR </w:t>
+      </w:r>
+      <w:r>
+        <w:rPr>
+          <w:lang w:val="en-US"/>
+        </w:rPr>
+        <w:t>fault features</w:t>
       </w:r>
     </w:p>
     <w:p>
@@ -4657,6 +4591,12 @@
           <w:lang w:val="en-US"/>
         </w:rPr>
       </w:pPr>
+      <w:r>
+        <w:rPr>
+          <w:lang w:val="en-US"/>
+        </w:rPr>
+        <w:t xml:space="preserve">             </w:t>
+      </w:r>
     </w:p>
     <w:p>
       <w:pPr>
@@ -4668,7 +4608,8 @@
       <w:r>
         <w:rPr>
           <w:b/>
-          <w:lang w:val="en-US"/>
+          <w:noProof/>
+          <w:lang w:eastAsia="de-DE"/>
         </w:rPr>
         <w:lastRenderedPageBreak/>
         <mc:AlternateContent>
@@ -4677,13 +4618,13 @@
               <wp:anchor distT="0" distB="0" distL="114300" distR="114300" simplePos="0" relativeHeight="251804672" behindDoc="0" locked="0" layoutInCell="1" allowOverlap="1" wp14:anchorId="576E3B77" wp14:editId="3AEC2F27">
                 <wp:simplePos x="0" y="0"/>
                 <wp:positionH relativeFrom="column">
-                  <wp:posOffset>454691</wp:posOffset>
+                  <wp:posOffset>452755</wp:posOffset>
                 </wp:positionH>
                 <wp:positionV relativeFrom="paragraph">
-                  <wp:posOffset>9715</wp:posOffset>
+                  <wp:posOffset>8255</wp:posOffset>
                 </wp:positionV>
-                <wp:extent cx="509270" cy="2347123"/>
-                <wp:effectExtent l="19050" t="0" r="43180" b="34290"/>
+                <wp:extent cx="509270" cy="2406650"/>
+                <wp:effectExtent l="19050" t="0" r="43180" b="31750"/>
                 <wp:wrapNone/>
                 <wp:docPr id="76" name="Pfeil nach unten 76"/>
                 <wp:cNvGraphicFramePr/>
@@ -4694,7 +4635,7 @@
                       <wps:spPr>
                         <a:xfrm>
                           <a:off x="0" y="0"/>
-                          <a:ext cx="509270" cy="2347123"/>
+                          <a:ext cx="509270" cy="2406650"/>
                         </a:xfrm>
                         <a:prstGeom prst="downArrow">
                           <a:avLst/>
@@ -4731,7 +4672,7 @@
           </mc:Choice>
           <mc:Fallback>
             <w:pict>
-              <v:shape id="Pfeil nach unten 76" o:spid="_x0000_s1026" type="#_x0000_t67" style="position:absolute;margin-left:35.8pt;margin-top:.75pt;width:40.1pt;height:184.8pt;z-index:251804672;visibility:visible;mso-wrap-style:square;mso-height-percent:0;mso-wrap-distance-left:9pt;mso-wrap-distance-top:0;mso-wrap-distance-right:9pt;mso-wrap-distance-bottom:0;mso-position-horizontal:absolute;mso-position-horizontal-relative:text;mso-position-vertical:absolute;mso-position-vertical-relative:text;mso-height-percent:0;mso-height-relative:margin;v-text-anchor:middle" o:gfxdata="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" adj="19257" fillcolor="white [3201]" strokecolor="black [3200]" strokeweight="2pt"/>
+              <v:shape id="Pfeil nach unten 76" o:spid="_x0000_s1026" type="#_x0000_t67" style="position:absolute;margin-left:35.65pt;margin-top:.65pt;width:40.1pt;height:189.5pt;z-index:251804672;visibility:visible;mso-wrap-style:square;mso-height-percent:0;mso-wrap-distance-left:9pt;mso-wrap-distance-top:0;mso-wrap-distance-right:9pt;mso-wrap-distance-bottom:0;mso-position-horizontal:absolute;mso-position-horizontal-relative:text;mso-position-vertical:absolute;mso-position-vertical-relative:text;mso-height-percent:0;mso-height-relative:margin;v-text-anchor:middle" o:gfxdata="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" adj="19315" fillcolor="white [3201]" strokecolor="black [3200]" strokeweight="2pt"/>
             </w:pict>
           </mc:Fallback>
         </mc:AlternateContent>
@@ -4760,7 +4701,8 @@
       <w:r>
         <w:rPr>
           <w:b/>
-          <w:lang w:val="en-US"/>
+          <w:noProof/>
+          <w:lang w:eastAsia="de-DE"/>
         </w:rPr>
         <mc:AlternateContent>
           <mc:Choice Requires="wps">
@@ -4827,7 +4769,8 @@
       <w:r>
         <w:rPr>
           <w:b/>
-          <w:lang w:val="en-US"/>
+          <w:noProof/>
+          <w:lang w:eastAsia="de-DE"/>
         </w:rPr>
         <mc:AlternateContent>
           <mc:Choice Requires="wps">
@@ -4894,7 +4837,8 @@
       <w:r>
         <w:rPr>
           <w:b/>
-          <w:lang w:val="en-US"/>
+          <w:noProof/>
+          <w:lang w:eastAsia="de-DE"/>
         </w:rPr>
         <mc:AlternateContent>
           <mc:Choice Requires="wps">
@@ -5004,7 +4948,8 @@
       <w:r>
         <w:rPr>
           <w:b/>
-          <w:lang w:val="en-US"/>
+          <w:noProof/>
+          <w:lang w:eastAsia="de-DE"/>
         </w:rPr>
         <mc:AlternateContent>
           <mc:Choice Requires="wps">
@@ -5184,7 +5129,8 @@
       </w:pPr>
       <w:r>
         <w:rPr>
-          <w:lang w:val="en-US"/>
+          <w:noProof/>
+          <w:lang w:eastAsia="de-DE"/>
         </w:rPr>
         <mc:AlternateContent>
           <mc:Choice Requires="wps">
@@ -5192,13 +5138,13 @@
               <wp:anchor distT="0" distB="0" distL="114300" distR="114300" simplePos="0" relativeHeight="251809792" behindDoc="0" locked="0" layoutInCell="1" allowOverlap="1" wp14:anchorId="09A037AD" wp14:editId="6284AD3B">
                 <wp:simplePos x="0" y="0"/>
                 <wp:positionH relativeFrom="column">
-                  <wp:posOffset>4782199</wp:posOffset>
+                  <wp:posOffset>4783455</wp:posOffset>
                 </wp:positionH>
                 <wp:positionV relativeFrom="paragraph">
-                  <wp:posOffset>294648</wp:posOffset>
+                  <wp:posOffset>292100</wp:posOffset>
                 </wp:positionV>
-                <wp:extent cx="509270" cy="2924124"/>
-                <wp:effectExtent l="19050" t="0" r="24130" b="29210"/>
+                <wp:extent cx="509270" cy="2965450"/>
+                <wp:effectExtent l="19050" t="0" r="43180" b="44450"/>
                 <wp:wrapNone/>
                 <wp:docPr id="85" name="Pfeil nach unten 85"/>
                 <wp:cNvGraphicFramePr/>
@@ -5209,7 +5155,7 @@
                       <wps:spPr>
                         <a:xfrm>
                           <a:off x="0" y="0"/>
-                          <a:ext cx="509270" cy="2924124"/>
+                          <a:ext cx="509270" cy="2965450"/>
                         </a:xfrm>
                         <a:prstGeom prst="downArrow">
                           <a:avLst/>
@@ -5246,7 +5192,7 @@
           </mc:Choice>
           <mc:Fallback>
             <w:pict>
-              <v:shape id="Pfeil nach unten 85" o:spid="_x0000_s1026" type="#_x0000_t67" style="position:absolute;margin-left:376.55pt;margin-top:23.2pt;width:40.1pt;height:230.25pt;z-index:251809792;visibility:visible;mso-wrap-style:square;mso-height-percent:0;mso-wrap-distance-left:9pt;mso-wrap-distance-top:0;mso-wrap-distance-right:9pt;mso-wrap-distance-bottom:0;mso-position-horizontal:absolute;mso-position-horizontal-relative:text;mso-position-vertical:absolute;mso-position-vertical-relative:text;mso-height-percent:0;mso-height-relative:margin;v-text-anchor:middle" o:gfxdata="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" adj="19719" fillcolor="white [3201]" strokecolor="black [3200]" strokeweight="2pt"/>
+              <v:shape id="Pfeil nach unten 85" o:spid="_x0000_s1026" type="#_x0000_t67" style="position:absolute;margin-left:376.65pt;margin-top:23pt;width:40.1pt;height:233.5pt;z-index:251809792;visibility:visible;mso-wrap-style:square;mso-height-percent:0;mso-wrap-distance-left:9pt;mso-wrap-distance-top:0;mso-wrap-distance-right:9pt;mso-wrap-distance-bottom:0;mso-position-horizontal:absolute;mso-position-horizontal-relative:text;mso-position-vertical:absolute;mso-position-vertical-relative:text;mso-height-percent:0;mso-height-relative:margin;v-text-anchor:middle" o:gfxdata="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" adj="19745" fillcolor="white [3201]" strokecolor="black [3200]" strokeweight="2pt"/>
             </w:pict>
           </mc:Fallback>
         </mc:AlternateContent>
@@ -5270,16 +5216,12 @@
         </w:rPr>
         <w:t xml:space="preserve">                                                                                                  </w:t>
       </w:r>
-      <w:proofErr w:type="spellStart"/>
-      <w:r>
-        <w:rPr>
-          <w:sz w:val="16"/>
-          <w:szCs w:val="16"/>
-          <w:lang w:val="en-US"/>
-        </w:rPr>
-        <w:t>Testset</w:t>
-      </w:r>
-      <w:proofErr w:type="spellEnd"/>
+      <w:r>
+        <w:rPr>
+          <w:lang w:val="en-US"/>
+        </w:rPr>
+        <w:t>Test</w:t>
+      </w:r>
       <w:r>
         <w:rPr>
           <w:lang w:val="en-US"/>
@@ -5288,17 +5230,9 @@
       </w:r>
       <w:r>
         <w:rPr>
-          <w:sz w:val="16"/>
-          <w:szCs w:val="16"/>
-          <w:lang w:val="en-US"/>
-        </w:rPr>
-        <w:t>(randomly drawn)</w:t>
-      </w:r>
-      <w:r>
-        <w:rPr>
-          <w:lang w:val="en-US"/>
-        </w:rPr>
-        <w:t xml:space="preserve">          </w:t>
+          <w:lang w:val="en-US"/>
+        </w:rPr>
+        <w:t>set</w:t>
       </w:r>
       <w:r>
         <w:rPr>
@@ -5411,7 +5345,7 @@
       <w:r>
         <w:rPr>
           <w:noProof/>
-          <w:lang w:val="en-US"/>
+          <w:lang w:eastAsia="de-DE"/>
         </w:rPr>
         <mc:AlternateContent>
           <mc:Choice Requires="wps">
@@ -5600,37 +5534,23 @@
                             <w:pPr>
                               <w:jc w:val="center"/>
                               <w:rPr>
-                                <w:sz w:val="16"/>
-                                <w:szCs w:val="16"/>
                                 <w:lang w:val="en-US"/>
                               </w:rPr>
                             </w:pPr>
                             <w:r>
                               <w:rPr>
-                                <w:sz w:val="16"/>
-                                <w:szCs w:val="16"/>
                                 <w:lang w:val="en-US"/>
                               </w:rPr>
-                              <w:t xml:space="preserve">Random Forest                           </w:t>
+                              <w:t>RF-</w:t>
                             </w:r>
+                            <w:proofErr w:type="spellStart"/>
                             <w:r>
                               <w:rPr>
-                                <w:sz w:val="16"/>
-                                <w:szCs w:val="16"/>
                                 <w:lang w:val="en-US"/>
                               </w:rPr>
-                              <w:t xml:space="preserve"> Data Description</w:t>
+                              <w:t>dd</w:t>
                             </w:r>
-                          </w:p>
-                          <w:p>
-                            <w:pPr>
-                              <w:jc w:val="center"/>
-                              <w:rPr>
-                                <w:sz w:val="16"/>
-                                <w:szCs w:val="16"/>
-                                <w:lang w:val="en-US"/>
-                              </w:rPr>
-                            </w:pPr>
+                            <w:proofErr w:type="spellEnd"/>
                           </w:p>
                           <w:p>
                             <w:pPr>
@@ -5671,37 +5591,23 @@
                       <w:pPr>
                         <w:jc w:val="center"/>
                         <w:rPr>
-                          <w:sz w:val="16"/>
-                          <w:szCs w:val="16"/>
                           <w:lang w:val="en-US"/>
                         </w:rPr>
                       </w:pPr>
                       <w:r>
                         <w:rPr>
-                          <w:sz w:val="16"/>
-                          <w:szCs w:val="16"/>
                           <w:lang w:val="en-US"/>
                         </w:rPr>
-                        <w:t xml:space="preserve">Random Forest                           </w:t>
+                        <w:t>RF-</w:t>
                       </w:r>
+                      <w:proofErr w:type="spellStart"/>
                       <w:r>
                         <w:rPr>
-                          <w:sz w:val="16"/>
-                          <w:szCs w:val="16"/>
                           <w:lang w:val="en-US"/>
                         </w:rPr>
-                        <w:t xml:space="preserve"> Data Description</w:t>
+                        <w:t>dd</w:t>
                       </w:r>
-                    </w:p>
-                    <w:p>
-                      <w:pPr>
-                        <w:jc w:val="center"/>
-                        <w:rPr>
-                          <w:sz w:val="16"/>
-                          <w:szCs w:val="16"/>
-                          <w:lang w:val="en-US"/>
-                        </w:rPr>
-                      </w:pPr>
+                      <w:proofErr w:type="spellEnd"/>
                     </w:p>
                     <w:p>
                       <w:pPr>
@@ -5774,129 +5680,23 @@
                             <w:pPr>
                               <w:jc w:val="center"/>
                               <w:rPr>
-                                <w:sz w:val="16"/>
-                                <w:szCs w:val="16"/>
                                 <w:lang w:val="en-US"/>
                               </w:rPr>
                             </w:pPr>
                             <w:r>
                               <w:rPr>
-                                <w:sz w:val="16"/>
-                                <w:szCs w:val="16"/>
                                 <w:lang w:val="en-US"/>
                               </w:rPr>
-                              <w:t>K-Nearest-</w:t>
-                            </w:r>
-                            <w:proofErr w:type="gramStart"/>
-                            <w:r>
-                              <w:rPr>
-                                <w:sz w:val="16"/>
-                                <w:szCs w:val="16"/>
-                                <w:lang w:val="en-US"/>
-                              </w:rPr>
-                              <w:t xml:space="preserve">Neighbor </w:t>
-                            </w:r>
-                            <w:r>
-                              <w:rPr>
-                                <w:sz w:val="16"/>
-                                <w:szCs w:val="16"/>
-                                <w:lang w:val="en-US"/>
-                              </w:rPr>
-                              <w:t xml:space="preserve"> Data</w:t>
-                            </w:r>
-                            <w:proofErr w:type="gramEnd"/>
-                            <w:r>
-                              <w:rPr>
-                                <w:sz w:val="16"/>
-                                <w:szCs w:val="16"/>
-                                <w:lang w:val="en-US"/>
-                              </w:rPr>
-                              <w:t xml:space="preserve"> Descrip</w:t>
-                            </w:r>
-                            <w:r>
-                              <w:rPr>
-                                <w:sz w:val="16"/>
-                                <w:szCs w:val="16"/>
-                                <w:lang w:val="en-US"/>
-                              </w:rPr>
-                              <w:t>tion</w:t>
-                            </w:r>
-                            <w:r>
-                              <w:rPr>
-                                <w:noProof/>
-                                <w:sz w:val="16"/>
-                                <w:szCs w:val="16"/>
-                                <w:lang w:eastAsia="de-DE"/>
-                              </w:rPr>
-                              <w:drawing>
-                                <wp:inline distT="0" distB="0" distL="0" distR="0" wp14:anchorId="14001646" wp14:editId="62632CE1">
-                                  <wp:extent cx="565785" cy="706120"/>
-                                  <wp:effectExtent l="0" t="0" r="5715" b="0"/>
-                                  <wp:docPr id="75" name="Grafik 75"/>
-                                  <wp:cNvGraphicFramePr>
-                                    <a:graphicFrameLocks xmlns:a="http://schemas.openxmlformats.org/drawingml/2006/main" noChangeAspect="1"/>
-                                  </wp:cNvGraphicFramePr>
-                                  <a:graphic xmlns:a="http://schemas.openxmlformats.org/drawingml/2006/main">
-                                    <a:graphicData uri="http://schemas.openxmlformats.org/drawingml/2006/picture">
-                                      <pic:pic xmlns:pic="http://schemas.openxmlformats.org/drawingml/2006/picture">
-                                        <pic:nvPicPr>
-                                          <pic:cNvPr id="0" name="Picture 8"/>
-                                          <pic:cNvPicPr>
-                                            <a:picLocks noChangeAspect="1" noChangeArrowheads="1"/>
-                                          </pic:cNvPicPr>
-                                        </pic:nvPicPr>
-                                        <pic:blipFill>
-                                          <a:blip r:embed="rId13">
-                                            <a:extLst>
-                                              <a:ext uri="{28A0092B-C50C-407E-A947-70E740481C1C}">
-                                                <a14:useLocalDpi xmlns:a14="http://schemas.microsoft.com/office/drawing/2010/main" val="0"/>
-                                              </a:ext>
-                                            </a:extLst>
-                                          </a:blip>
-                                          <a:srcRect/>
-                                          <a:stretch>
-                                            <a:fillRect/>
-                                          </a:stretch>
-                                        </pic:blipFill>
-                                        <pic:spPr bwMode="auto">
-                                          <a:xfrm>
-                                            <a:off x="0" y="0"/>
-                                            <a:ext cx="565785" cy="706120"/>
-                                          </a:xfrm>
-                                          <a:prstGeom prst="rect">
-                                            <a:avLst/>
-                                          </a:prstGeom>
-                                          <a:noFill/>
-                                          <a:ln>
-                                            <a:noFill/>
-                                          </a:ln>
-                                        </pic:spPr>
-                                      </pic:pic>
-                                    </a:graphicData>
-                                  </a:graphic>
-                                </wp:inline>
-                              </w:drawing>
+                              <w:t>KNN-</w:t>
                             </w:r>
                             <w:proofErr w:type="spellStart"/>
                             <w:r>
                               <w:rPr>
-                                <w:sz w:val="16"/>
-                                <w:szCs w:val="16"/>
                                 <w:lang w:val="en-US"/>
                               </w:rPr>
-                              <w:t>tion</w:t>
+                              <w:t>dd</w:t>
                             </w:r>
                             <w:proofErr w:type="spellEnd"/>
-                          </w:p>
-                          <w:p>
-                            <w:pPr>
-                              <w:jc w:val="center"/>
-                              <w:rPr>
-                                <w:sz w:val="16"/>
-                                <w:szCs w:val="16"/>
-                                <w:lang w:val="en-US"/>
-                              </w:rPr>
-                            </w:pPr>
                           </w:p>
                           <w:p>
                             <w:pPr>
@@ -5937,129 +5737,23 @@
                       <w:pPr>
                         <w:jc w:val="center"/>
                         <w:rPr>
-                          <w:sz w:val="16"/>
-                          <w:szCs w:val="16"/>
                           <w:lang w:val="en-US"/>
                         </w:rPr>
                       </w:pPr>
                       <w:r>
                         <w:rPr>
-                          <w:sz w:val="16"/>
-                          <w:szCs w:val="16"/>
                           <w:lang w:val="en-US"/>
                         </w:rPr>
-                        <w:t>K-Nearest-</w:t>
-                      </w:r>
-                      <w:proofErr w:type="gramStart"/>
-                      <w:r>
-                        <w:rPr>
-                          <w:sz w:val="16"/>
-                          <w:szCs w:val="16"/>
-                          <w:lang w:val="en-US"/>
-                        </w:rPr>
-                        <w:t xml:space="preserve">Neighbor </w:t>
-                      </w:r>
-                      <w:r>
-                        <w:rPr>
-                          <w:sz w:val="16"/>
-                          <w:szCs w:val="16"/>
-                          <w:lang w:val="en-US"/>
-                        </w:rPr>
-                        <w:t xml:space="preserve"> Data</w:t>
-                      </w:r>
-                      <w:proofErr w:type="gramEnd"/>
-                      <w:r>
-                        <w:rPr>
-                          <w:sz w:val="16"/>
-                          <w:szCs w:val="16"/>
-                          <w:lang w:val="en-US"/>
-                        </w:rPr>
-                        <w:t xml:space="preserve"> Descrip</w:t>
-                      </w:r>
-                      <w:r>
-                        <w:rPr>
-                          <w:sz w:val="16"/>
-                          <w:szCs w:val="16"/>
-                          <w:lang w:val="en-US"/>
-                        </w:rPr>
-                        <w:t>tion</w:t>
-                      </w:r>
-                      <w:r>
-                        <w:rPr>
-                          <w:noProof/>
-                          <w:sz w:val="16"/>
-                          <w:szCs w:val="16"/>
-                          <w:lang w:eastAsia="de-DE"/>
-                        </w:rPr>
-                        <w:drawing>
-                          <wp:inline distT="0" distB="0" distL="0" distR="0" wp14:anchorId="14001646" wp14:editId="62632CE1">
-                            <wp:extent cx="565785" cy="706120"/>
-                            <wp:effectExtent l="0" t="0" r="5715" b="0"/>
-                            <wp:docPr id="75" name="Grafik 75"/>
-                            <wp:cNvGraphicFramePr>
-                              <a:graphicFrameLocks xmlns:a="http://schemas.openxmlformats.org/drawingml/2006/main" noChangeAspect="1"/>
-                            </wp:cNvGraphicFramePr>
-                            <a:graphic xmlns:a="http://schemas.openxmlformats.org/drawingml/2006/main">
-                              <a:graphicData uri="http://schemas.openxmlformats.org/drawingml/2006/picture">
-                                <pic:pic xmlns:pic="http://schemas.openxmlformats.org/drawingml/2006/picture">
-                                  <pic:nvPicPr>
-                                    <pic:cNvPr id="0" name="Picture 8"/>
-                                    <pic:cNvPicPr>
-                                      <a:picLocks noChangeAspect="1" noChangeArrowheads="1"/>
-                                    </pic:cNvPicPr>
-                                  </pic:nvPicPr>
-                                  <pic:blipFill>
-                                    <a:blip r:embed="rId13">
-                                      <a:extLst>
-                                        <a:ext uri="{28A0092B-C50C-407E-A947-70E740481C1C}">
-                                          <a14:useLocalDpi xmlns:a14="http://schemas.microsoft.com/office/drawing/2010/main" val="0"/>
-                                        </a:ext>
-                                      </a:extLst>
-                                    </a:blip>
-                                    <a:srcRect/>
-                                    <a:stretch>
-                                      <a:fillRect/>
-                                    </a:stretch>
-                                  </pic:blipFill>
-                                  <pic:spPr bwMode="auto">
-                                    <a:xfrm>
-                                      <a:off x="0" y="0"/>
-                                      <a:ext cx="565785" cy="706120"/>
-                                    </a:xfrm>
-                                    <a:prstGeom prst="rect">
-                                      <a:avLst/>
-                                    </a:prstGeom>
-                                    <a:noFill/>
-                                    <a:ln>
-                                      <a:noFill/>
-                                    </a:ln>
-                                  </pic:spPr>
-                                </pic:pic>
-                              </a:graphicData>
-                            </a:graphic>
-                          </wp:inline>
-                        </w:drawing>
+                        <w:t>KNN-</w:t>
                       </w:r>
                       <w:proofErr w:type="spellStart"/>
                       <w:r>
                         <w:rPr>
-                          <w:sz w:val="16"/>
-                          <w:szCs w:val="16"/>
                           <w:lang w:val="en-US"/>
                         </w:rPr>
-                        <w:t>tion</w:t>
+                        <w:t>dd</w:t>
                       </w:r>
                       <w:proofErr w:type="spellEnd"/>
-                    </w:p>
-                    <w:p>
-                      <w:pPr>
-                        <w:jc w:val="center"/>
-                        <w:rPr>
-                          <w:sz w:val="16"/>
-                          <w:szCs w:val="16"/>
-                          <w:lang w:val="en-US"/>
-                        </w:rPr>
-                      </w:pPr>
                     </w:p>
                     <w:p>
                       <w:pPr>
@@ -6132,27 +5826,23 @@
                             <w:pPr>
                               <w:jc w:val="center"/>
                               <w:rPr>
-                                <w:sz w:val="16"/>
-                                <w:szCs w:val="16"/>
                                 <w:lang w:val="en-US"/>
                               </w:rPr>
                             </w:pPr>
                             <w:r>
                               <w:rPr>
-                                <w:sz w:val="16"/>
-                                <w:szCs w:val="16"/>
                                 <w:lang w:val="en-US"/>
                               </w:rPr>
-                              <w:t xml:space="preserve">Support Vector            </w:t>
+                              <w:t>SV-</w:t>
                             </w:r>
+                            <w:proofErr w:type="spellStart"/>
                             <w:r>
                               <w:rPr>
-                                <w:sz w:val="16"/>
-                                <w:szCs w:val="16"/>
                                 <w:lang w:val="en-US"/>
                               </w:rPr>
-                              <w:t xml:space="preserve"> Data Description</w:t>
+                              <w:t>dd</w:t>
                             </w:r>
+                            <w:proofErr w:type="spellEnd"/>
                           </w:p>
                           <w:p>
                             <w:pPr>
@@ -6203,27 +5893,23 @@
                       <w:pPr>
                         <w:jc w:val="center"/>
                         <w:rPr>
-                          <w:sz w:val="16"/>
-                          <w:szCs w:val="16"/>
                           <w:lang w:val="en-US"/>
                         </w:rPr>
                       </w:pPr>
                       <w:r>
                         <w:rPr>
-                          <w:sz w:val="16"/>
-                          <w:szCs w:val="16"/>
                           <w:lang w:val="en-US"/>
                         </w:rPr>
-                        <w:t xml:space="preserve">Support Vector            </w:t>
+                        <w:t>SV-</w:t>
                       </w:r>
+                      <w:proofErr w:type="spellStart"/>
                       <w:r>
                         <w:rPr>
-                          <w:sz w:val="16"/>
-                          <w:szCs w:val="16"/>
                           <w:lang w:val="en-US"/>
                         </w:rPr>
-                        <w:t xml:space="preserve"> Data Description</w:t>
+                        <w:t>dd</w:t>
                       </w:r>
+                      <w:proofErr w:type="spellEnd"/>
                     </w:p>
                     <w:p>
                       <w:pPr>
@@ -6306,19 +5992,23 @@
                             <w:pPr>
                               <w:jc w:val="center"/>
                               <w:rPr>
-                                <w:sz w:val="16"/>
-                                <w:szCs w:val="16"/>
                                 <w:lang w:val="en-US"/>
                               </w:rPr>
                             </w:pPr>
                             <w:r>
                               <w:rPr>
-                                <w:sz w:val="16"/>
-                                <w:szCs w:val="16"/>
                                 <w:lang w:val="en-US"/>
                               </w:rPr>
-                              <w:t>Self-Organizing-Maps Data Description</w:t>
+                              <w:t>SOM-</w:t>
                             </w:r>
+                            <w:proofErr w:type="spellStart"/>
+                            <w:r>
+                              <w:rPr>
+                                <w:lang w:val="en-US"/>
+                              </w:rPr>
+                              <w:t>dd</w:t>
+                            </w:r>
+                            <w:proofErr w:type="spellEnd"/>
                           </w:p>
                           <w:p>
                             <w:pPr>
@@ -6369,19 +6059,23 @@
                       <w:pPr>
                         <w:jc w:val="center"/>
                         <w:rPr>
-                          <w:sz w:val="16"/>
-                          <w:szCs w:val="16"/>
                           <w:lang w:val="en-US"/>
                         </w:rPr>
                       </w:pPr>
                       <w:r>
                         <w:rPr>
-                          <w:sz w:val="16"/>
-                          <w:szCs w:val="16"/>
                           <w:lang w:val="en-US"/>
                         </w:rPr>
-                        <w:t>Self-Organizing-Maps Data Description</w:t>
+                        <w:t>SOM-</w:t>
                       </w:r>
+                      <w:proofErr w:type="spellStart"/>
+                      <w:r>
+                        <w:rPr>
+                          <w:lang w:val="en-US"/>
+                        </w:rPr>
+                        <w:t>dd</w:t>
+                      </w:r>
+                      <w:proofErr w:type="spellEnd"/>
                     </w:p>
                     <w:p>
                       <w:pPr>
@@ -6464,37 +6158,17 @@
                             <w:pPr>
                               <w:jc w:val="center"/>
                               <w:rPr>
-                                <w:sz w:val="16"/>
-                                <w:szCs w:val="16"/>
                                 <w:lang w:val="en-US"/>
                               </w:rPr>
                             </w:pPr>
                             <w:proofErr w:type="spellStart"/>
                             <w:r>
                               <w:rPr>
-                                <w:sz w:val="16"/>
-                                <w:szCs w:val="16"/>
                                 <w:lang w:val="en-US"/>
                               </w:rPr>
-                              <w:t>Parzen</w:t>
+                              <w:t>Parzen-dd</w:t>
                             </w:r>
                             <w:proofErr w:type="spellEnd"/>
-                            <w:r>
-                              <w:rPr>
-                                <w:sz w:val="16"/>
-                                <w:szCs w:val="16"/>
-                                <w:lang w:val="en-US"/>
-                              </w:rPr>
-                              <w:t xml:space="preserve"> Window            </w:t>
-                            </w:r>
-                            <w:r>
-                              <w:rPr>
-                                <w:sz w:val="16"/>
-                                <w:szCs w:val="16"/>
-                                <w:lang w:val="en-US"/>
-                              </w:rPr>
-                              <w:t>Data Description</w:t>
-                            </w:r>
                           </w:p>
                           <w:p>
                             <w:pPr>
@@ -6545,37 +6219,17 @@
                       <w:pPr>
                         <w:jc w:val="center"/>
                         <w:rPr>
-                          <w:sz w:val="16"/>
-                          <w:szCs w:val="16"/>
                           <w:lang w:val="en-US"/>
                         </w:rPr>
                       </w:pPr>
                       <w:proofErr w:type="spellStart"/>
                       <w:r>
                         <w:rPr>
-                          <w:sz w:val="16"/>
-                          <w:szCs w:val="16"/>
                           <w:lang w:val="en-US"/>
                         </w:rPr>
-                        <w:t>Parzen</w:t>
+                        <w:t>Parzen-dd</w:t>
                       </w:r>
                       <w:proofErr w:type="spellEnd"/>
-                      <w:r>
-                        <w:rPr>
-                          <w:sz w:val="16"/>
-                          <w:szCs w:val="16"/>
-                          <w:lang w:val="en-US"/>
-                        </w:rPr>
-                        <w:t xml:space="preserve"> Window            </w:t>
-                      </w:r>
-                      <w:r>
-                        <w:rPr>
-                          <w:sz w:val="16"/>
-                          <w:szCs w:val="16"/>
-                          <w:lang w:val="en-US"/>
-                        </w:rPr>
-                        <w:t>Data Description</w:t>
-                      </w:r>
                     </w:p>
                     <w:p>
                       <w:pPr>
@@ -6658,27 +6312,23 @@
                             <w:pPr>
                               <w:jc w:val="center"/>
                               <w:rPr>
-                                <w:sz w:val="16"/>
-                                <w:szCs w:val="16"/>
                                 <w:lang w:val="en-US"/>
                               </w:rPr>
                             </w:pPr>
                             <w:r>
                               <w:rPr>
-                                <w:sz w:val="16"/>
-                                <w:szCs w:val="16"/>
                                 <w:lang w:val="en-US"/>
                               </w:rPr>
-                              <w:t xml:space="preserve">K-Means                           </w:t>
+                              <w:t>K-Means-</w:t>
                             </w:r>
+                            <w:proofErr w:type="spellStart"/>
                             <w:r>
                               <w:rPr>
-                                <w:sz w:val="16"/>
-                                <w:szCs w:val="16"/>
                                 <w:lang w:val="en-US"/>
                               </w:rPr>
-                              <w:t xml:space="preserve"> Data Description</w:t>
+                              <w:t>dd</w:t>
                             </w:r>
+                            <w:proofErr w:type="spellEnd"/>
                           </w:p>
                           <w:p>
                             <w:pPr>
@@ -6729,27 +6379,23 @@
                       <w:pPr>
                         <w:jc w:val="center"/>
                         <w:rPr>
-                          <w:sz w:val="16"/>
-                          <w:szCs w:val="16"/>
                           <w:lang w:val="en-US"/>
                         </w:rPr>
                       </w:pPr>
                       <w:r>
                         <w:rPr>
-                          <w:sz w:val="16"/>
-                          <w:szCs w:val="16"/>
                           <w:lang w:val="en-US"/>
                         </w:rPr>
-                        <w:t xml:space="preserve">K-Means                           </w:t>
+                        <w:t>K-Means-</w:t>
                       </w:r>
+                      <w:proofErr w:type="spellStart"/>
                       <w:r>
                         <w:rPr>
-                          <w:sz w:val="16"/>
-                          <w:szCs w:val="16"/>
                           <w:lang w:val="en-US"/>
                         </w:rPr>
-                        <w:t xml:space="preserve"> Data Description</w:t>
+                        <w:t>dd</w:t>
                       </w:r>
+                      <w:proofErr w:type="spellEnd"/>
                     </w:p>
                     <w:p>
                       <w:pPr>
@@ -6839,30 +6485,18 @@
                             </w:pPr>
                             <w:r>
                               <w:rPr>
-                                <w:sz w:val="16"/>
-                                <w:szCs w:val="16"/>
                                 <w:lang w:val="en-US"/>
                               </w:rPr>
-                              <w:t xml:space="preserve">K-Centers                       </w:t>
+                              <w:t>K-Centers-</w:t>
                             </w:r>
+                            <w:proofErr w:type="spellStart"/>
                             <w:r>
                               <w:rPr>
-                                <w:sz w:val="16"/>
-                                <w:szCs w:val="16"/>
                                 <w:lang w:val="en-US"/>
                               </w:rPr>
-                              <w:t>Data Description</w:t>
+                              <w:t>dd</w:t>
                             </w:r>
-                          </w:p>
-                          <w:p>
-                            <w:pPr>
-                              <w:jc w:val="center"/>
-                              <w:rPr>
-                                <w:sz w:val="16"/>
-                                <w:szCs w:val="16"/>
-                                <w:lang w:val="en-US"/>
-                              </w:rPr>
-                            </w:pPr>
+                            <w:proofErr w:type="spellEnd"/>
                           </w:p>
                           <w:p>
                             <w:pPr>
@@ -6910,30 +6544,18 @@
                       </w:pPr>
                       <w:r>
                         <w:rPr>
-                          <w:sz w:val="16"/>
-                          <w:szCs w:val="16"/>
                           <w:lang w:val="en-US"/>
                         </w:rPr>
-                        <w:t xml:space="preserve">K-Centers                       </w:t>
+                        <w:t>K-Centers-</w:t>
                       </w:r>
+                      <w:proofErr w:type="spellStart"/>
                       <w:r>
                         <w:rPr>
-                          <w:sz w:val="16"/>
-                          <w:szCs w:val="16"/>
                           <w:lang w:val="en-US"/>
                         </w:rPr>
-                        <w:t>Data Description</w:t>
+                        <w:t>dd</w:t>
                       </w:r>
-                    </w:p>
-                    <w:p>
-                      <w:pPr>
-                        <w:jc w:val="center"/>
-                        <w:rPr>
-                          <w:sz w:val="16"/>
-                          <w:szCs w:val="16"/>
-                          <w:lang w:val="en-US"/>
-                        </w:rPr>
-                      </w:pPr>
+                      <w:proofErr w:type="spellEnd"/>
                     </w:p>
                     <w:p>
                       <w:pPr>
@@ -6995,7 +6617,8 @@
       </w:pPr>
       <w:r>
         <w:rPr>
-          <w:lang w:val="en-US"/>
+          <w:noProof/>
+          <w:lang w:eastAsia="de-DE"/>
         </w:rPr>
         <mc:AlternateContent>
           <mc:Choice Requires="wps">
@@ -7003,10 +6626,10 @@
               <wp:anchor distT="0" distB="0" distL="114300" distR="114300" simplePos="0" relativeHeight="251811840" behindDoc="0" locked="0" layoutInCell="1" allowOverlap="1" wp14:anchorId="17332728" wp14:editId="2071F18A">
                 <wp:simplePos x="0" y="0"/>
                 <wp:positionH relativeFrom="column">
-                  <wp:posOffset>458225</wp:posOffset>
+                  <wp:posOffset>457835</wp:posOffset>
                 </wp:positionH>
                 <wp:positionV relativeFrom="paragraph">
-                  <wp:posOffset>167175</wp:posOffset>
+                  <wp:posOffset>173355</wp:posOffset>
                 </wp:positionV>
                 <wp:extent cx="509270" cy="688063"/>
                 <wp:effectExtent l="19050" t="0" r="24130" b="36195"/>
@@ -7057,7 +6680,7 @@
           </mc:Choice>
           <mc:Fallback>
             <w:pict>
-              <v:shape id="Pfeil nach unten 87" o:spid="_x0000_s1026" type="#_x0000_t67" style="position:absolute;margin-left:36.1pt;margin-top:13.15pt;width:40.1pt;height:54.2pt;z-index:251811840;visibility:visible;mso-wrap-style:square;mso-height-percent:0;mso-wrap-distance-left:9pt;mso-wrap-distance-top:0;mso-wrap-distance-right:9pt;mso-wrap-distance-bottom:0;mso-position-horizontal:absolute;mso-position-horizontal-relative:text;mso-position-vertical:absolute;mso-position-vertical-relative:text;mso-height-percent:0;mso-height-relative:margin;v-text-anchor:middle" o:gfxdata="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" adj="13606" fillcolor="white [3201]" strokecolor="black [3200]" strokeweight="2pt"/>
+              <v:shape id="Pfeil nach unten 87" o:spid="_x0000_s1026" type="#_x0000_t67" style="position:absolute;margin-left:36.05pt;margin-top:13.65pt;width:40.1pt;height:54.2pt;z-index:251811840;visibility:visible;mso-wrap-style:square;mso-height-percent:0;mso-wrap-distance-left:9pt;mso-wrap-distance-top:0;mso-wrap-distance-right:9pt;mso-wrap-distance-bottom:0;mso-position-horizontal:absolute;mso-position-horizontal-relative:text;mso-position-vertical:absolute;mso-position-vertical-relative:text;mso-height-percent:0;mso-height-relative:margin;v-text-anchor:middle" o:gfxdata="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" adj="13606" fillcolor="white [3201]" strokecolor="black [3200]" strokeweight="2pt"/>
             </w:pict>
           </mc:Fallback>
         </mc:AlternateContent>
@@ -7088,18 +6711,18 @@
         <mc:AlternateContent>
           <mc:Choice Requires="wps">
             <w:drawing>
-              <wp:anchor distT="0" distB="0" distL="114300" distR="114300" simplePos="0" relativeHeight="251765760" behindDoc="0" locked="0" layoutInCell="1" allowOverlap="1" wp14:anchorId="72481CA4" wp14:editId="537FC34D">
+              <wp:anchor distT="0" distB="0" distL="114300" distR="114300" simplePos="0" relativeHeight="251761664" behindDoc="0" locked="0" layoutInCell="1" allowOverlap="1" wp14:anchorId="1153C99B" wp14:editId="5669EDC3">
                 <wp:simplePos x="0" y="0"/>
                 <wp:positionH relativeFrom="column">
-                  <wp:posOffset>4216400</wp:posOffset>
+                  <wp:posOffset>1518920</wp:posOffset>
                 </wp:positionH>
                 <wp:positionV relativeFrom="paragraph">
-                  <wp:posOffset>850900</wp:posOffset>
+                  <wp:posOffset>859790</wp:posOffset>
                 </wp:positionV>
                 <wp:extent cx="1267460" cy="400685"/>
                 <wp:effectExtent l="0" t="0" r="27940" b="18415"/>
                 <wp:wrapNone/>
-                <wp:docPr id="101" name="Rechteck 101"/>
+                <wp:docPr id="99" name="Rechteck 99"/>
                 <wp:cNvGraphicFramePr/>
                 <a:graphic xmlns:a="http://schemas.openxmlformats.org/drawingml/2006/main">
                   <a:graphicData uri="http://schemas.microsoft.com/office/word/2010/wordprocessingShape">
@@ -7134,18 +6757,20 @@
                             <w:pPr>
                               <w:jc w:val="center"/>
                               <w:rPr>
-                                <w:sz w:val="16"/>
-                                <w:szCs w:val="16"/>
                                 <w:lang w:val="en-US"/>
                               </w:rPr>
                             </w:pPr>
                             <w:r>
                               <w:rPr>
-                                <w:sz w:val="16"/>
-                                <w:szCs w:val="16"/>
                                 <w:lang w:val="en-US"/>
                               </w:rPr>
-                              <w:t>ROC</w:t>
+                              <w:t>Typ</w:t>
+                            </w:r>
+                            <w:r>
+                              <w:rPr>
+                                <w:lang w:val="en-US"/>
+                              </w:rPr>
+                              <w:t xml:space="preserve">e 2 Error </w:t>
                             </w:r>
                           </w:p>
                           <w:p>
@@ -7190,25 +6815,27 @@
           </mc:Choice>
           <mc:Fallback>
             <w:pict>
-              <v:rect id="Rechteck 101" o:spid="_x0000_s1045" style="position:absolute;left:0;text-align:left;margin-left:332pt;margin-top:67pt;width:99.8pt;height:31.55pt;z-index:251765760;visibility:visible;mso-wrap-style:square;mso-width-percent:0;mso-height-percent:0;mso-wrap-distance-left:9pt;mso-wrap-distance-top:0;mso-wrap-distance-right:9pt;mso-wrap-distance-bottom:0;mso-position-horizontal:absolute;mso-position-horizontal-relative:text;mso-position-vertical:absolute;mso-position-vertical-relative:text;mso-width-percent:0;mso-height-percent:0;mso-width-relative:margin;mso-height-relative:margin;v-text-anchor:middle" o:gfxdata="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" fillcolor="white [3201]" strokecolor="black [3200]" strokeweight="2pt">
+              <v:rect id="Rechteck 99" o:spid="_x0000_s1045" style="position:absolute;left:0;text-align:left;margin-left:119.6pt;margin-top:67.7pt;width:99.8pt;height:31.55pt;z-index:251761664;visibility:visible;mso-wrap-style:square;mso-width-percent:0;mso-height-percent:0;mso-wrap-distance-left:9pt;mso-wrap-distance-top:0;mso-wrap-distance-right:9pt;mso-wrap-distance-bottom:0;mso-position-horizontal:absolute;mso-position-horizontal-relative:text;mso-position-vertical:absolute;mso-position-vertical-relative:text;mso-width-percent:0;mso-height-percent:0;mso-width-relative:margin;mso-height-relative:margin;v-text-anchor:middle" o:gfxdata="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" fillcolor="white [3201]" strokecolor="black [3200]" strokeweight="2pt">
                 <v:textbox>
                   <w:txbxContent>
                     <w:p>
                       <w:pPr>
                         <w:jc w:val="center"/>
                         <w:rPr>
-                          <w:sz w:val="16"/>
-                          <w:szCs w:val="16"/>
                           <w:lang w:val="en-US"/>
                         </w:rPr>
                       </w:pPr>
                       <w:r>
                         <w:rPr>
-                          <w:sz w:val="16"/>
-                          <w:szCs w:val="16"/>
                           <w:lang w:val="en-US"/>
                         </w:rPr>
-                        <w:t>ROC</w:t>
+                        <w:t>Typ</w:t>
+                      </w:r>
+                      <w:r>
+                        <w:rPr>
+                          <w:lang w:val="en-US"/>
+                        </w:rPr>
+                        <w:t xml:space="preserve">e 2 Error </w:t>
                       </w:r>
                     </w:p>
                     <w:p>
@@ -7246,18 +6873,18 @@
         <mc:AlternateContent>
           <mc:Choice Requires="wps">
             <w:drawing>
-              <wp:anchor distT="0" distB="0" distL="114300" distR="114300" simplePos="0" relativeHeight="251763712" behindDoc="0" locked="0" layoutInCell="1" allowOverlap="1" wp14:anchorId="5172357A" wp14:editId="257A76A5">
+              <wp:anchor distT="0" distB="0" distL="114300" distR="114300" simplePos="0" relativeHeight="251817984" behindDoc="0" locked="0" layoutInCell="1" allowOverlap="1" wp14:anchorId="6B11DB9F" wp14:editId="272353D5">
                 <wp:simplePos x="0" y="0"/>
                 <wp:positionH relativeFrom="column">
-                  <wp:posOffset>2891790</wp:posOffset>
+                  <wp:posOffset>2915920</wp:posOffset>
                 </wp:positionH>
                 <wp:positionV relativeFrom="paragraph">
-                  <wp:posOffset>852805</wp:posOffset>
+                  <wp:posOffset>859790</wp:posOffset>
                 </wp:positionV>
                 <wp:extent cx="1267460" cy="400685"/>
                 <wp:effectExtent l="0" t="0" r="27940" b="18415"/>
                 <wp:wrapNone/>
-                <wp:docPr id="100" name="Rechteck 100"/>
+                <wp:docPr id="1" name="Rechteck 1"/>
                 <wp:cNvGraphicFramePr/>
                 <a:graphic xmlns:a="http://schemas.openxmlformats.org/drawingml/2006/main">
                   <a:graphicData uri="http://schemas.microsoft.com/office/word/2010/wordprocessingShape">
@@ -7292,18 +6919,14 @@
                             <w:pPr>
                               <w:jc w:val="center"/>
                               <w:rPr>
-                                <w:sz w:val="16"/>
-                                <w:szCs w:val="16"/>
                                 <w:lang w:val="en-US"/>
                               </w:rPr>
                             </w:pPr>
                             <w:r>
                               <w:rPr>
-                                <w:sz w:val="16"/>
-                                <w:szCs w:val="16"/>
                                 <w:lang w:val="en-US"/>
                               </w:rPr>
-                              <w:t>Confusion Matrix</w:t>
+                              <w:t>Runtime</w:t>
                             </w:r>
                           </w:p>
                           <w:p>
@@ -7348,25 +6971,21 @@
           </mc:Choice>
           <mc:Fallback>
             <w:pict>
-              <v:rect id="Rechteck 100" o:spid="_x0000_s1046" style="position:absolute;left:0;text-align:left;margin-left:227.7pt;margin-top:67.15pt;width:99.8pt;height:31.55pt;z-index:251763712;visibility:visible;mso-wrap-style:square;mso-width-percent:0;mso-height-percent:0;mso-wrap-distance-left:9pt;mso-wrap-distance-top:0;mso-wrap-distance-right:9pt;mso-wrap-distance-bottom:0;mso-position-horizontal:absolute;mso-position-horizontal-relative:text;mso-position-vertical:absolute;mso-position-vertical-relative:text;mso-width-percent:0;mso-height-percent:0;mso-width-relative:margin;mso-height-relative:margin;v-text-anchor:middle" o:gfxdata="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" fillcolor="white [3201]" strokecolor="black [3200]" strokeweight="2pt">
+              <v:rect id="Rechteck 1" o:spid="_x0000_s1046" style="position:absolute;left:0;text-align:left;margin-left:229.6pt;margin-top:67.7pt;width:99.8pt;height:31.55pt;z-index:251817984;visibility:visible;mso-wrap-style:square;mso-width-percent:0;mso-height-percent:0;mso-wrap-distance-left:9pt;mso-wrap-distance-top:0;mso-wrap-distance-right:9pt;mso-wrap-distance-bottom:0;mso-position-horizontal:absolute;mso-position-horizontal-relative:text;mso-position-vertical:absolute;mso-position-vertical-relative:text;mso-width-percent:0;mso-height-percent:0;mso-width-relative:margin;mso-height-relative:margin;v-text-anchor:middle" o:gfxdata="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" fillcolor="white [3201]" strokecolor="black [3200]" strokeweight="2pt">
                 <v:textbox>
                   <w:txbxContent>
                     <w:p>
                       <w:pPr>
                         <w:jc w:val="center"/>
                         <w:rPr>
-                          <w:sz w:val="16"/>
-                          <w:szCs w:val="16"/>
                           <w:lang w:val="en-US"/>
                         </w:rPr>
                       </w:pPr>
                       <w:r>
                         <w:rPr>
-                          <w:sz w:val="16"/>
-                          <w:szCs w:val="16"/>
                           <w:lang w:val="en-US"/>
                         </w:rPr>
-                        <w:t>Confusion Matrix</w:t>
+                        <w:t>Runtime</w:t>
                       </w:r>
                     </w:p>
                     <w:p>
@@ -7404,18 +7023,18 @@
         <mc:AlternateContent>
           <mc:Choice Requires="wps">
             <w:drawing>
-              <wp:anchor distT="0" distB="0" distL="114300" distR="114300" simplePos="0" relativeHeight="251761664" behindDoc="0" locked="0" layoutInCell="1" allowOverlap="1" wp14:anchorId="23AE0061" wp14:editId="65513C6A">
+              <wp:anchor distT="0" distB="0" distL="114300" distR="114300" simplePos="0" relativeHeight="251763712" behindDoc="0" locked="0" layoutInCell="1" allowOverlap="1" wp14:anchorId="2F53B2C6" wp14:editId="38FE358A">
                 <wp:simplePos x="0" y="0"/>
                 <wp:positionH relativeFrom="column">
-                  <wp:posOffset>1550670</wp:posOffset>
+                  <wp:posOffset>4307840</wp:posOffset>
                 </wp:positionH>
                 <wp:positionV relativeFrom="paragraph">
-                  <wp:posOffset>859790</wp:posOffset>
+                  <wp:posOffset>852805</wp:posOffset>
                 </wp:positionV>
                 <wp:extent cx="1267460" cy="400685"/>
                 <wp:effectExtent l="0" t="0" r="27940" b="18415"/>
                 <wp:wrapNone/>
-                <wp:docPr id="99" name="Rechteck 99"/>
+                <wp:docPr id="100" name="Rechteck 100"/>
                 <wp:cNvGraphicFramePr/>
                 <a:graphic xmlns:a="http://schemas.openxmlformats.org/drawingml/2006/main">
                   <a:graphicData uri="http://schemas.microsoft.com/office/word/2010/wordprocessingShape">
@@ -7450,18 +7069,14 @@
                             <w:pPr>
                               <w:jc w:val="center"/>
                               <w:rPr>
-                                <w:sz w:val="16"/>
-                                <w:szCs w:val="16"/>
                                 <w:lang w:val="en-US"/>
                               </w:rPr>
                             </w:pPr>
                             <w:r>
                               <w:rPr>
-                                <w:sz w:val="16"/>
-                                <w:szCs w:val="16"/>
                                 <w:lang w:val="en-US"/>
                               </w:rPr>
-                              <w:t>Type 2 Error (fraction of accepted outliers)</w:t>
+                              <w:t>Accuracy</w:t>
                             </w:r>
                           </w:p>
                           <w:p>
@@ -7506,25 +7121,21 @@
           </mc:Choice>
           <mc:Fallback>
             <w:pict>
-              <v:rect id="Rechteck 99" o:spid="_x0000_s1047" style="position:absolute;left:0;text-align:left;margin-left:122.1pt;margin-top:67.7pt;width:99.8pt;height:31.55pt;z-index:251761664;visibility:visible;mso-wrap-style:square;mso-width-percent:0;mso-height-percent:0;mso-wrap-distance-left:9pt;mso-wrap-distance-top:0;mso-wrap-distance-right:9pt;mso-wrap-distance-bottom:0;mso-position-horizontal:absolute;mso-position-horizontal-relative:text;mso-position-vertical:absolute;mso-position-vertical-relative:text;mso-width-percent:0;mso-height-percent:0;mso-width-relative:margin;mso-height-relative:margin;v-text-anchor:middle" o:gfxdata="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" fillcolor="white [3201]" strokecolor="black [3200]" strokeweight="2pt">
+              <v:rect id="Rechteck 100" o:spid="_x0000_s1047" style="position:absolute;left:0;text-align:left;margin-left:339.2pt;margin-top:67.15pt;width:99.8pt;height:31.55pt;z-index:251763712;visibility:visible;mso-wrap-style:square;mso-width-percent:0;mso-height-percent:0;mso-wrap-distance-left:9pt;mso-wrap-distance-top:0;mso-wrap-distance-right:9pt;mso-wrap-distance-bottom:0;mso-position-horizontal:absolute;mso-position-horizontal-relative:text;mso-position-vertical:absolute;mso-position-vertical-relative:text;mso-width-percent:0;mso-height-percent:0;mso-width-relative:margin;mso-height-relative:margin;v-text-anchor:middle" o:gfxdata="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" fillcolor="white [3201]" strokecolor="black [3200]" strokeweight="2pt">
                 <v:textbox>
                   <w:txbxContent>
                     <w:p>
                       <w:pPr>
                         <w:jc w:val="center"/>
                         <w:rPr>
-                          <w:sz w:val="16"/>
-                          <w:szCs w:val="16"/>
                           <w:lang w:val="en-US"/>
                         </w:rPr>
                       </w:pPr>
                       <w:r>
                         <w:rPr>
-                          <w:sz w:val="16"/>
-                          <w:szCs w:val="16"/>
                           <w:lang w:val="en-US"/>
                         </w:rPr>
-                        <w:t>Type 2 Error (fraction of accepted outliers)</w:t>
+                        <w:t>Accuracy</w:t>
                       </w:r>
                     </w:p>
                     <w:p>
@@ -7562,10 +7173,10 @@
         <mc:AlternateContent>
           <mc:Choice Requires="wps">
             <w:drawing>
-              <wp:anchor distT="0" distB="0" distL="114300" distR="114300" simplePos="0" relativeHeight="251759616" behindDoc="0" locked="0" layoutInCell="1" allowOverlap="1" wp14:anchorId="11726008" wp14:editId="6BDAC34F">
+              <wp:anchor distT="0" distB="0" distL="114300" distR="114300" simplePos="0" relativeHeight="251759616" behindDoc="0" locked="0" layoutInCell="1" allowOverlap="1" wp14:anchorId="6CCFF9EE" wp14:editId="01B416FA">
                 <wp:simplePos x="0" y="0"/>
                 <wp:positionH relativeFrom="column">
-                  <wp:posOffset>229235</wp:posOffset>
+                  <wp:posOffset>121285</wp:posOffset>
                 </wp:positionH>
                 <wp:positionV relativeFrom="paragraph">
                   <wp:posOffset>861060</wp:posOffset>
@@ -7608,18 +7219,20 @@
                             <w:pPr>
                               <w:jc w:val="center"/>
                               <w:rPr>
-                                <w:sz w:val="16"/>
-                                <w:szCs w:val="16"/>
                                 <w:lang w:val="en-US"/>
                               </w:rPr>
                             </w:pPr>
                             <w:r>
                               <w:rPr>
-                                <w:sz w:val="16"/>
-                                <w:szCs w:val="16"/>
                                 <w:lang w:val="en-US"/>
                               </w:rPr>
-                              <w:t xml:space="preserve">Type 1 Error (Fraction of rejected normal)     </w:t>
+                              <w:t>Type 1 Err</w:t>
+                            </w:r>
+                            <w:r>
+                              <w:rPr>
+                                <w:lang w:val="en-US"/>
+                              </w:rPr>
+                              <w:t xml:space="preserve">or   </w:t>
                             </w:r>
                           </w:p>
                           <w:p>
@@ -7693,25 +7306,27 @@
           </mc:Choice>
           <mc:Fallback>
             <w:pict>
-              <v:rect id="Rechteck 98" o:spid="_x0000_s1048" style="position:absolute;left:0;text-align:left;margin-left:18.05pt;margin-top:67.8pt;width:99.8pt;height:31.55pt;z-index:251759616;visibility:visible;mso-wrap-style:square;mso-width-percent:0;mso-height-percent:0;mso-wrap-distance-left:9pt;mso-wrap-distance-top:0;mso-wrap-distance-right:9pt;mso-wrap-distance-bottom:0;mso-position-horizontal:absolute;mso-position-horizontal-relative:text;mso-position-vertical:absolute;mso-position-vertical-relative:text;mso-width-percent:0;mso-height-percent:0;mso-width-relative:margin;mso-height-relative:margin;v-text-anchor:middle" o:gfxdata="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" fillcolor="white [3201]" strokecolor="black [3200]" strokeweight="2pt">
+              <v:rect id="Rechteck 98" o:spid="_x0000_s1048" style="position:absolute;left:0;text-align:left;margin-left:9.55pt;margin-top:67.8pt;width:99.8pt;height:31.55pt;z-index:251759616;visibility:visible;mso-wrap-style:square;mso-width-percent:0;mso-height-percent:0;mso-wrap-distance-left:9pt;mso-wrap-distance-top:0;mso-wrap-distance-right:9pt;mso-wrap-distance-bottom:0;mso-position-horizontal:absolute;mso-position-horizontal-relative:text;mso-position-vertical:absolute;mso-position-vertical-relative:text;mso-width-percent:0;mso-height-percent:0;mso-width-relative:margin;mso-height-relative:margin;v-text-anchor:middle" o:gfxdata="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" fillcolor="white [3201]" strokecolor="black [3200]" strokeweight="2pt">
                 <v:textbox>
                   <w:txbxContent>
                     <w:p>
                       <w:pPr>
                         <w:jc w:val="center"/>
                         <w:rPr>
-                          <w:sz w:val="16"/>
-                          <w:szCs w:val="16"/>
                           <w:lang w:val="en-US"/>
                         </w:rPr>
                       </w:pPr>
                       <w:r>
                         <w:rPr>
-                          <w:sz w:val="16"/>
-                          <w:szCs w:val="16"/>
                           <w:lang w:val="en-US"/>
                         </w:rPr>
-                        <w:t xml:space="preserve">Type 1 Error (Fraction of rejected normal)     </w:t>
+                        <w:t>Type 1 Err</w:t>
+                      </w:r>
+                      <w:r>
+                        <w:rPr>
+                          <w:lang w:val="en-US"/>
+                        </w:rPr>
+                        <w:t xml:space="preserve">or   </w:t>
                       </w:r>
                     </w:p>
                     <w:p>
@@ -7778,7 +7393,7 @@
         <mc:AlternateContent>
           <mc:Choice Requires="wps">
             <w:drawing>
-              <wp:anchor distT="0" distB="0" distL="114300" distR="114300" simplePos="0" relativeHeight="251753472" behindDoc="0" locked="0" layoutInCell="1" allowOverlap="1" wp14:anchorId="4B8BC016" wp14:editId="4B54DB6A">
+              <wp:anchor distT="0" distB="0" distL="114300" distR="114300" simplePos="0" relativeHeight="251753472" behindDoc="0" locked="0" layoutInCell="1" allowOverlap="1" wp14:anchorId="4A35CC53" wp14:editId="0CEC7667">
                 <wp:simplePos x="0" y="0"/>
                 <wp:positionH relativeFrom="column">
                   <wp:posOffset>-65</wp:posOffset>
@@ -7863,7 +7478,7 @@
         <mc:AlternateContent>
           <mc:Choice Requires="wps">
             <w:drawing>
-              <wp:anchor distT="0" distB="0" distL="114300" distR="114300" simplePos="0" relativeHeight="251781120" behindDoc="0" locked="0" layoutInCell="1" allowOverlap="1" wp14:anchorId="5F0885BB" wp14:editId="64FF38A3">
+              <wp:anchor distT="0" distB="0" distL="114300" distR="114300" simplePos="0" relativeHeight="251781120" behindDoc="0" locked="0" layoutInCell="1" allowOverlap="1" wp14:anchorId="6687169F" wp14:editId="677BBD5B">
                 <wp:simplePos x="0" y="0"/>
                 <wp:positionH relativeFrom="column">
                   <wp:posOffset>2056130</wp:posOffset>
@@ -7925,7 +7540,7 @@
                                 <w:sz w:val="24"/>
                                 <w:szCs w:val="24"/>
                               </w:rPr>
-                              <w:t>Test</w:t>
+                              <w:t>Evaluation</w:t>
                             </w:r>
                           </w:p>
                         </w:txbxContent>
@@ -7947,6 +7562,10 @@
           </mc:Choice>
           <mc:Fallback>
             <w:pict>
+              <v:shapetype id="_x0000_t202" coordsize="21600,21600" o:spt="202" path="m,l,21600r21600,l21600,xe">
+                <v:stroke joinstyle="miter"/>
+                <v:path gradientshapeok="t" o:connecttype="rect"/>
+              </v:shapetype>
               <v:shape id="Textfeld 19" o:spid="_x0000_s1050" type="#_x0000_t202" style="position:absolute;left:0;text-align:left;margin-left:161.9pt;margin-top:36.5pt;width:116.2pt;height:23.05pt;z-index:251781120;visibility:visible;mso-wrap-style:square;mso-height-percent:0;mso-wrap-distance-left:9pt;mso-wrap-distance-top:0;mso-wrap-distance-right:9pt;mso-wrap-distance-bottom:0;mso-position-horizontal:absolute;mso-position-horizontal-relative:text;mso-position-vertical:absolute;mso-position-vertical-relative:text;mso-height-percent:0;mso-height-relative:margin;v-text-anchor:top" o:gfxdata="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" filled="f" stroked="f" strokeweight=".5pt">
                 <v:textbox>
                   <w:txbxContent>
@@ -7965,7 +7584,7 @@
                           <w:sz w:val="24"/>
                           <w:szCs w:val="24"/>
                         </w:rPr>
-                        <w:t>Test</w:t>
+                        <w:t>Evaluation</w:t>
                       </w:r>
                     </w:p>
                   </w:txbxContent>
@@ -7979,7 +7598,25 @@
         <w:rPr>
           <w:lang w:val="en-US"/>
         </w:rPr>
-        <w:t xml:space="preserve">                           </w:t>
+        <w:t xml:space="preserve">                           Model</w:t>
+      </w:r>
+      <w:r>
+        <w:rPr>
+          <w:lang w:val="en-US"/>
+        </w:rPr>
+        <w:t>s</w:t>
+      </w:r>
+      <w:r>
+        <w:rPr>
+          <w:lang w:val="en-US"/>
+        </w:rPr>
+        <w:tab/>
+      </w:r>
+      <w:r>
+        <w:rPr>
+          <w:lang w:val="en-US"/>
+        </w:rPr>
+        <w:tab/>
       </w:r>
       <w:r>
         <w:rPr>
@@ -7987,7 +7624,7 @@
           <w:szCs w:val="16"/>
           <w:lang w:val="en-US"/>
         </w:rPr>
-        <w:t>Model</w:t>
+        <w:t xml:space="preserve">                               </w:t>
       </w:r>
       <w:r>
         <w:rPr>
@@ -7995,19 +7632,7 @@
           <w:szCs w:val="16"/>
           <w:lang w:val="en-US"/>
         </w:rPr>
-        <w:t>s</w:t>
-      </w:r>
-      <w:r>
-        <w:rPr>
-          <w:lang w:val="en-US"/>
-        </w:rPr>
-        <w:tab/>
-      </w:r>
-      <w:r>
-        <w:rPr>
-          <w:lang w:val="en-US"/>
-        </w:rPr>
-        <w:tab/>
+        <w:t xml:space="preserve">                        </w:t>
       </w:r>
       <w:r>
         <w:rPr>
@@ -8017,32 +7642,6 @@
         </w:rPr>
         <w:t xml:space="preserve">                               </w:t>
       </w:r>
-      <w:r>
-        <w:rPr>
-          <w:sz w:val="16"/>
-          <w:szCs w:val="16"/>
-          <w:lang w:val="en-US"/>
-        </w:rPr>
-        <w:t xml:space="preserve">                        </w:t>
-      </w:r>
-      <w:r>
-        <w:rPr>
-          <w:sz w:val="16"/>
-          <w:szCs w:val="16"/>
-          <w:lang w:val="en-US"/>
-        </w:rPr>
-        <w:t xml:space="preserve">                                </w:t>
-      </w:r>
-      <w:proofErr w:type="spellStart"/>
-      <w:r>
-        <w:rPr>
-          <w:sz w:val="16"/>
-          <w:szCs w:val="16"/>
-          <w:lang w:val="en-US"/>
-        </w:rPr>
-        <w:t>Testset</w:t>
-      </w:r>
-      <w:proofErr w:type="spellEnd"/>
       <w:r>
         <w:rPr>
           <w:lang w:val="en-US"/>
@@ -11356,7 +10955,7 @@
 </file>
 
 <file path=customXml/itemProps1.xml><?xml version="1.0" encoding="utf-8"?>
-<ds:datastoreItem xmlns:ds="http://schemas.openxmlformats.org/officeDocument/2006/customXml" ds:itemID="{CB83472E-CDB3-4B84-8908-37C8CAD1EF0E}">
+<ds:datastoreItem xmlns:ds="http://schemas.openxmlformats.org/officeDocument/2006/customXml" ds:itemID="{8D7A3D0E-47B8-4B61-A6B8-A4D8551A8F1D}">
   <ds:schemaRefs>
     <ds:schemaRef ds:uri="http://schemas.openxmlformats.org/officeDocument/2006/bibliography"/>
   </ds:schemaRefs>

</xml_diff>